<commit_message>
Update Module 1 - Explore data analytics in Azure - large-scale data warehousing.docx
</commit_message>
<xml_diff>
--- a/DP-900 Exam/Microsoft_Learn/Learning Path 4 - Microsoft Azure Data Fundamentals - Explore data analytics in Azure/Module 1 - Explore data analytics in Azure - large-scale data warehousing.docx
+++ b/DP-900 Exam/Microsoft_Learn/Learning Path 4 - Microsoft Azure Data Fundamentals - Explore data analytics in Azure/Module 1 - Explore data analytics in Azure - large-scale data warehousing.docx
@@ -227,8 +227,21 @@
           <w:szCs w:val="24"/>
           <w14:ligatures w14:val="none"/>
         </w:rPr>
-        <w:t>Identify common elements of a large-scale data warehousing solution</w:t>
-      </w:r>
+        <w:t xml:space="preserve">Identify common elements of a large-scale data warehousing </w:t>
+      </w:r>
+      <w:proofErr w:type="gramStart"/>
+      <w:r>
+        <w:rPr>
+          <w:rFonts w:ascii="Segoe UI" w:eastAsia="Times New Roman" w:hAnsi="Segoe UI" w:cs="Segoe UI"/>
+          <w:color w:val="161616"/>
+          <w:kern w:val="0"/>
+          <w:sz w:val="24"/>
+          <w:szCs w:val="24"/>
+          <w14:ligatures w14:val="none"/>
+        </w:rPr>
+        <w:t>solution</w:t>
+      </w:r>
+      <w:proofErr w:type="gramEnd"/>
     </w:p>
     <w:p>
       <w:pPr>
@@ -257,8 +270,21 @@
           <w:szCs w:val="24"/>
           <w14:ligatures w14:val="none"/>
         </w:rPr>
-        <w:t>Describe key features for data ingestion pipelines</w:t>
-      </w:r>
+        <w:t xml:space="preserve">Describe key features for data ingestion </w:t>
+      </w:r>
+      <w:proofErr w:type="gramStart"/>
+      <w:r>
+        <w:rPr>
+          <w:rFonts w:ascii="Segoe UI" w:eastAsia="Times New Roman" w:hAnsi="Segoe UI" w:cs="Segoe UI"/>
+          <w:color w:val="161616"/>
+          <w:kern w:val="0"/>
+          <w:sz w:val="24"/>
+          <w:szCs w:val="24"/>
+          <w14:ligatures w14:val="none"/>
+        </w:rPr>
+        <w:t>pipelines</w:t>
+      </w:r>
+      <w:proofErr w:type="gramEnd"/>
     </w:p>
     <w:p>
       <w:pPr>
@@ -287,8 +313,21 @@
           <w:szCs w:val="24"/>
           <w14:ligatures w14:val="none"/>
         </w:rPr>
-        <w:t>Identify common types of analytical data store and related Azure services</w:t>
-      </w:r>
+        <w:t xml:space="preserve">Identify common types of analytical data store and related Azure </w:t>
+      </w:r>
+      <w:proofErr w:type="gramStart"/>
+      <w:r>
+        <w:rPr>
+          <w:rFonts w:ascii="Segoe UI" w:eastAsia="Times New Roman" w:hAnsi="Segoe UI" w:cs="Segoe UI"/>
+          <w:color w:val="161616"/>
+          <w:kern w:val="0"/>
+          <w:sz w:val="24"/>
+          <w:szCs w:val="24"/>
+          <w14:ligatures w14:val="none"/>
+        </w:rPr>
+        <w:t>services</w:t>
+      </w:r>
+      <w:proofErr w:type="gramEnd"/>
     </w:p>
     <w:p>
       <w:pPr>
@@ -317,8 +356,21 @@
           <w:szCs w:val="24"/>
           <w14:ligatures w14:val="none"/>
         </w:rPr>
-        <w:t>Provision Azure Synapse Analytics and use it to ingest, process, and query data</w:t>
-      </w:r>
+        <w:t xml:space="preserve">Provision Azure Synapse Analytics and use it to ingest, process, and query </w:t>
+      </w:r>
+      <w:proofErr w:type="gramStart"/>
+      <w:r>
+        <w:rPr>
+          <w:rFonts w:ascii="Segoe UI" w:eastAsia="Times New Roman" w:hAnsi="Segoe UI" w:cs="Segoe UI"/>
+          <w:color w:val="161616"/>
+          <w:kern w:val="0"/>
+          <w:sz w:val="24"/>
+          <w:szCs w:val="24"/>
+          <w14:ligatures w14:val="none"/>
+        </w:rPr>
+        <w:t>data</w:t>
+      </w:r>
+      <w:proofErr w:type="gramEnd"/>
     </w:p>
     <w:p>
       <w:pPr>
@@ -374,8 +426,23 @@
           <w:szCs w:val="36"/>
           <w14:ligatures w14:val="none"/>
         </w:rPr>
-        <w:t>Next unit: Describe data warehousing architecture</w:t>
-      </w:r>
+        <w:t xml:space="preserve">Next unit: Describe data warehousing </w:t>
+      </w:r>
+      <w:proofErr w:type="gramStart"/>
+      <w:r>
+        <w:rPr>
+          <w:rFonts w:ascii="Segoe UI" w:eastAsia="Times New Roman" w:hAnsi="Segoe UI" w:cs="Segoe UI"/>
+          <w:b/>
+          <w:bCs/>
+          <w:color w:val="161616"/>
+          <w:kern w:val="0"/>
+          <w:sz w:val="36"/>
+          <w:szCs w:val="36"/>
+          <w14:ligatures w14:val="none"/>
+        </w:rPr>
+        <w:t>architecture</w:t>
+      </w:r>
+      <w:proofErr w:type="gramEnd"/>
     </w:p>
     <w:p>
       <w:pPr>
@@ -404,8 +471,23 @@
           <w:szCs w:val="48"/>
           <w14:ligatures w14:val="none"/>
         </w:rPr>
-        <w:t>Describe data warehousing architecture</w:t>
-      </w:r>
+        <w:t xml:space="preserve">Describe data warehousing </w:t>
+      </w:r>
+      <w:proofErr w:type="gramStart"/>
+      <w:r>
+        <w:rPr>
+          <w:rFonts w:ascii="Segoe UI" w:eastAsia="Times New Roman" w:hAnsi="Segoe UI" w:cs="Segoe UI"/>
+          <w:b/>
+          <w:bCs/>
+          <w:color w:val="161616"/>
+          <w:kern w:val="36"/>
+          <w:sz w:val="48"/>
+          <w:szCs w:val="48"/>
+          <w14:ligatures w14:val="none"/>
+        </w:rPr>
+        <w:t>architecture</w:t>
+      </w:r>
+      <w:proofErr w:type="gramEnd"/>
     </w:p>
     <w:p>
       <w:pPr>
@@ -725,7 +807,31 @@
           <w:szCs w:val="24"/>
           <w14:ligatures w14:val="none"/>
         </w:rPr>
-        <w:t>, file-system based </w:t>
+        <w:t xml:space="preserve">, </w:t>
+      </w:r>
+      <w:proofErr w:type="gramStart"/>
+      <w:r>
+        <w:rPr>
+          <w:rFonts w:ascii="Segoe UI" w:eastAsia="Times New Roman" w:hAnsi="Segoe UI" w:cs="Segoe UI"/>
+          <w:color w:val="161616"/>
+          <w:kern w:val="0"/>
+          <w:sz w:val="24"/>
+          <w:szCs w:val="24"/>
+          <w14:ligatures w14:val="none"/>
+        </w:rPr>
+        <w:t>file-system</w:t>
+      </w:r>
+      <w:proofErr w:type="gramEnd"/>
+      <w:r>
+        <w:rPr>
+          <w:rFonts w:ascii="Segoe UI" w:eastAsia="Times New Roman" w:hAnsi="Segoe UI" w:cs="Segoe UI"/>
+          <w:color w:val="161616"/>
+          <w:kern w:val="0"/>
+          <w:sz w:val="24"/>
+          <w:szCs w:val="24"/>
+          <w14:ligatures w14:val="none"/>
+        </w:rPr>
+        <w:t xml:space="preserve"> based </w:t>
       </w:r>
       <w:r>
         <w:rPr>
@@ -960,7 +1066,7 @@
           <w14:ligatures w14:val="none"/>
         </w:rPr>
         <w:pict w14:anchorId="285F741D">
-          <v:rect id="_x0000_i1028" style="width:0;height:0" o:hralign="center" o:hrstd="t" o:hr="t" fillcolor="#a0a0a0" stroked="f"/>
+          <v:rect id="_x0000_i1026" style="width:0;height:0" o:hralign="center" o:hrstd="t" o:hr="t" fillcolor="#a0a0a0" stroked="f"/>
         </w:pict>
       </w:r>
     </w:p>
@@ -991,8 +1097,23 @@
           <w:szCs w:val="36"/>
           <w14:ligatures w14:val="none"/>
         </w:rPr>
-        <w:t>Next unit: Explore data ingestion pipelines</w:t>
-      </w:r>
+        <w:t xml:space="preserve">Next unit: Explore data ingestion </w:t>
+      </w:r>
+      <w:proofErr w:type="gramStart"/>
+      <w:r>
+        <w:rPr>
+          <w:rFonts w:ascii="Segoe UI" w:eastAsia="Times New Roman" w:hAnsi="Segoe UI" w:cs="Segoe UI"/>
+          <w:b/>
+          <w:bCs/>
+          <w:color w:val="161616"/>
+          <w:kern w:val="0"/>
+          <w:sz w:val="36"/>
+          <w:szCs w:val="36"/>
+          <w14:ligatures w14:val="none"/>
+        </w:rPr>
+        <w:t>pipelines</w:t>
+      </w:r>
+      <w:proofErr w:type="gramEnd"/>
     </w:p>
     <w:p>
       <w:pPr>
@@ -1021,8 +1142,23 @@
           <w:szCs w:val="48"/>
           <w14:ligatures w14:val="none"/>
         </w:rPr>
-        <w:t>Explore data ingestion pipelines</w:t>
-      </w:r>
+        <w:t xml:space="preserve">Explore data ingestion </w:t>
+      </w:r>
+      <w:proofErr w:type="gramStart"/>
+      <w:r>
+        <w:rPr>
+          <w:rFonts w:ascii="Segoe UI" w:eastAsia="Times New Roman" w:hAnsi="Segoe UI" w:cs="Segoe UI"/>
+          <w:b/>
+          <w:bCs/>
+          <w:color w:val="161616"/>
+          <w:kern w:val="36"/>
+          <w:sz w:val="48"/>
+          <w:szCs w:val="48"/>
+          <w14:ligatures w14:val="none"/>
+        </w:rPr>
+        <w:t>pipelines</w:t>
+      </w:r>
+      <w:proofErr w:type="gramEnd"/>
     </w:p>
     <w:p>
       <w:pPr>
@@ -1378,7 +1514,31 @@
           <w:szCs w:val="24"/>
           <w14:ligatures w14:val="none"/>
         </w:rPr>
-        <w:t> to load and process data – enabling you to use the right technology for each step of the workflow. For example, you might use an Azure Blob Store linked service to ingest the input dataset, and then use services such as Azure SQL Database to run a stored procedure that looks up related data values, before running a data processing task on Azure Databricks or Azure HDInsight, or apply custom logic using an Azure Function. Finally, you can save the output dataset in a linked service such as Azure Synapse Analytics. Pipelines can also include some built-in activities, which don’t require a linked service.</w:t>
+        <w:t xml:space="preserve"> to load and process data – enabling you to use the right technology for each step of the workflow. For example, you might use an Azure Blob Store linked service to ingest the input dataset, and then use services such as Azure SQL Database to run a stored procedure that looks up related data values, before running a data processing task on Azure Databricks or </w:t>
+      </w:r>
+      <w:proofErr w:type="gramStart"/>
+      <w:r>
+        <w:rPr>
+          <w:rFonts w:ascii="Segoe UI" w:eastAsia="Times New Roman" w:hAnsi="Segoe UI" w:cs="Segoe UI"/>
+          <w:color w:val="161616"/>
+          <w:kern w:val="0"/>
+          <w:sz w:val="24"/>
+          <w:szCs w:val="24"/>
+          <w14:ligatures w14:val="none"/>
+        </w:rPr>
+        <w:t>Azure HDInsight, or</w:t>
+      </w:r>
+      <w:proofErr w:type="gramEnd"/>
+      <w:r>
+        <w:rPr>
+          <w:rFonts w:ascii="Segoe UI" w:eastAsia="Times New Roman" w:hAnsi="Segoe UI" w:cs="Segoe UI"/>
+          <w:color w:val="161616"/>
+          <w:kern w:val="0"/>
+          <w:sz w:val="24"/>
+          <w:szCs w:val="24"/>
+          <w14:ligatures w14:val="none"/>
+        </w:rPr>
+        <w:t xml:space="preserve"> apply custom logic using an Azure Function. Finally, you can save the output dataset in a linked service such as Azure Synapse Analytics. Pipelines can also include some built-in activities, which don’t require a linked service.</w:t>
       </w:r>
     </w:p>
     <w:p>
@@ -1404,7 +1564,7 @@
           <w14:ligatures w14:val="none"/>
         </w:rPr>
         <w:pict w14:anchorId="70082E29">
-          <v:rect id="_x0000_i1032" style="width:0;height:0" o:hralign="center" o:hrstd="t" o:hr="t" fillcolor="#a0a0a0" stroked="f"/>
+          <v:rect id="_x0000_i1027" style="width:0;height:0" o:hralign="center" o:hrstd="t" o:hr="t" fillcolor="#a0a0a0" stroked="f"/>
         </w:pict>
       </w:r>
     </w:p>
@@ -1435,8 +1595,23 @@
           <w:szCs w:val="36"/>
           <w14:ligatures w14:val="none"/>
         </w:rPr>
-        <w:t>Next unit: Explore analytical data stores</w:t>
-      </w:r>
+        <w:t xml:space="preserve">Next unit: Explore analytical data </w:t>
+      </w:r>
+      <w:proofErr w:type="gramStart"/>
+      <w:r>
+        <w:rPr>
+          <w:rFonts w:ascii="Segoe UI" w:eastAsia="Times New Roman" w:hAnsi="Segoe UI" w:cs="Segoe UI"/>
+          <w:b/>
+          <w:bCs/>
+          <w:color w:val="161616"/>
+          <w:kern w:val="0"/>
+          <w:sz w:val="36"/>
+          <w:szCs w:val="36"/>
+          <w14:ligatures w14:val="none"/>
+        </w:rPr>
+        <w:t>stores</w:t>
+      </w:r>
+      <w:proofErr w:type="gramEnd"/>
     </w:p>
     <w:p>
       <w:pPr>
@@ -1453,8 +1628,17 @@
           <w:rFonts w:ascii="Segoe UI" w:hAnsi="Segoe UI" w:cs="Segoe UI"/>
           <w:color w:val="161616"/>
         </w:rPr>
-        <w:t>Explore analytical data stores</w:t>
-      </w:r>
+        <w:t xml:space="preserve">Explore analytical data </w:t>
+      </w:r>
+      <w:proofErr w:type="gramStart"/>
+      <w:r>
+        <w:rPr>
+          <w:rFonts w:ascii="Segoe UI" w:hAnsi="Segoe UI" w:cs="Segoe UI"/>
+          <w:color w:val="161616"/>
+        </w:rPr>
+        <w:t>stores</w:t>
+      </w:r>
+      <w:proofErr w:type="gramEnd"/>
     </w:p>
     <w:p>
       <w:pPr>
@@ -1655,7 +1839,15 @@
           <w:rFonts w:ascii="Segoe UI" w:hAnsi="Segoe UI" w:cs="Segoe UI"/>
           <w:color w:val="161616"/>
         </w:rPr>
-        <w:t> tables, which are related to one or more </w:t>
+        <w:t xml:space="preserve"> tables, which are related to </w:t>
+      </w:r>
+      <w:proofErr w:type="gramStart"/>
+      <w:r>
+        <w:rPr>
+          <w:rFonts w:ascii="Segoe UI" w:hAnsi="Segoe UI" w:cs="Segoe UI"/>
+          <w:color w:val="161616"/>
+        </w:rPr>
+        <w:t>one or more </w:t>
       </w:r>
       <w:r>
         <w:rPr>
@@ -1665,12 +1857,29 @@
         </w:rPr>
         <w:t>dimension</w:t>
       </w:r>
-      <w:r>
-        <w:rPr>
-          <w:rFonts w:ascii="Segoe UI" w:hAnsi="Segoe UI" w:cs="Segoe UI"/>
-          <w:color w:val="161616"/>
-        </w:rPr>
-        <w:t> tables that represent entities by which the data can be aggregated. For example a fact table might contain sales order data, which can be aggregated by customer, product, store, and time dimensions (enabling you, for example, to easily find monthly total sales revenue by product for each store). This kind of fact and dimension table schema is called a </w:t>
+      <w:proofErr w:type="gramEnd"/>
+      <w:r>
+        <w:rPr>
+          <w:rFonts w:ascii="Segoe UI" w:hAnsi="Segoe UI" w:cs="Segoe UI"/>
+          <w:color w:val="161616"/>
+        </w:rPr>
+        <w:t xml:space="preserve"> tables that represent entities by which the data can be aggregated. For </w:t>
+      </w:r>
+      <w:proofErr w:type="gramStart"/>
+      <w:r>
+        <w:rPr>
+          <w:rFonts w:ascii="Segoe UI" w:hAnsi="Segoe UI" w:cs="Segoe UI"/>
+          <w:color w:val="161616"/>
+        </w:rPr>
+        <w:t>example</w:t>
+      </w:r>
+      <w:proofErr w:type="gramEnd"/>
+      <w:r>
+        <w:rPr>
+          <w:rFonts w:ascii="Segoe UI" w:hAnsi="Segoe UI" w:cs="Segoe UI"/>
+          <w:color w:val="161616"/>
+        </w:rPr>
+        <w:t xml:space="preserve"> a fact table might contain sales order data, which can be aggregated by customer, product, store, and time dimensions (enabling you, for example, to easily find monthly total sales revenue by product for each store). This kind of fact and dimension table schema is called a </w:t>
       </w:r>
       <w:r>
         <w:rPr>
@@ -1983,7 +2192,23 @@
           <w:color w:val="161616"/>
         </w:rPr>
         <w:lastRenderedPageBreak/>
-        <w:t>lake, and a relational storage layer abstracts the underlying files and expose them as tables, which can be queried using SQL. SQL pools in Azure Synapse Analytics include </w:t>
+        <w:t xml:space="preserve">lake, and a relational storage layer abstracts the underlying files and </w:t>
+      </w:r>
+      <w:proofErr w:type="gramStart"/>
+      <w:r>
+        <w:rPr>
+          <w:rFonts w:ascii="Segoe UI" w:hAnsi="Segoe UI" w:cs="Segoe UI"/>
+          <w:color w:val="161616"/>
+        </w:rPr>
+        <w:t>expose</w:t>
+      </w:r>
+      <w:proofErr w:type="gramEnd"/>
+      <w:r>
+        <w:rPr>
+          <w:rFonts w:ascii="Segoe UI" w:hAnsi="Segoe UI" w:cs="Segoe UI"/>
+          <w:color w:val="161616"/>
+        </w:rPr>
+        <w:t xml:space="preserve"> them as tables, which can be queried using SQL. SQL pools in Azure Synapse Analytics include </w:t>
       </w:r>
       <w:proofErr w:type="spellStart"/>
       <w:r>
@@ -2040,14 +2265,31 @@
           <w:rFonts w:ascii="Segoe UI" w:hAnsi="Segoe UI" w:cs="Segoe UI"/>
           <w:color w:val="161616"/>
         </w:rPr>
-        <w:t>Delta Lake</w:t>
-      </w:r>
-      <w:r>
-        <w:rPr>
-          <w:rFonts w:ascii="Segoe UI" w:hAnsi="Segoe UI" w:cs="Segoe UI"/>
-          <w:color w:val="161616"/>
-        </w:rPr>
-        <w:t>; which adds relational storage capabilities to Spark, so you can define tables that enforce schemas and transactional consistency, support batch-loaded and streaming data sources, and provide a SQL API for querying.</w:t>
+        <w:t xml:space="preserve">Delta </w:t>
+      </w:r>
+      <w:proofErr w:type="gramStart"/>
+      <w:r>
+        <w:rPr>
+          <w:rStyle w:val="Emphasis"/>
+          <w:rFonts w:ascii="Segoe UI" w:hAnsi="Segoe UI" w:cs="Segoe UI"/>
+          <w:color w:val="161616"/>
+        </w:rPr>
+        <w:t>Lake</w:t>
+      </w:r>
+      <w:r>
+        <w:rPr>
+          <w:rFonts w:ascii="Segoe UI" w:hAnsi="Segoe UI" w:cs="Segoe UI"/>
+          <w:color w:val="161616"/>
+        </w:rPr>
+        <w:t>;</w:t>
+      </w:r>
+      <w:proofErr w:type="gramEnd"/>
+      <w:r>
+        <w:rPr>
+          <w:rFonts w:ascii="Segoe UI" w:hAnsi="Segoe UI" w:cs="Segoe UI"/>
+          <w:color w:val="161616"/>
+        </w:rPr>
+        <w:t xml:space="preserve"> which adds relational storage capabilities to Spark, so you can define tables that enforce schemas and transactional consistency, support batch-loaded and streaming data sources, and provide a SQL API for querying.</w:t>
       </w:r>
     </w:p>
     <w:p>
@@ -2082,8 +2324,17 @@
           <w:rFonts w:ascii="Segoe UI" w:hAnsi="Segoe UI" w:cs="Segoe UI"/>
           <w:color w:val="161616"/>
         </w:rPr>
-        <w:t>On Azure, there are three main services that you can use to implement a large-scale analytical store</w:t>
-      </w:r>
+        <w:t xml:space="preserve">On Azure, there are three main services that you can use to implement a large-scale analytical </w:t>
+      </w:r>
+      <w:proofErr w:type="gramStart"/>
+      <w:r>
+        <w:rPr>
+          <w:rFonts w:ascii="Segoe UI" w:hAnsi="Segoe UI" w:cs="Segoe UI"/>
+          <w:color w:val="161616"/>
+        </w:rPr>
+        <w:t>store</w:t>
+      </w:r>
+      <w:proofErr w:type="gramEnd"/>
     </w:p>
     <w:p>
       <w:pPr>
@@ -2244,7 +2495,39 @@
           <w:rFonts w:ascii="Segoe UI" w:hAnsi="Segoe UI" w:cs="Segoe UI"/>
           <w:color w:val="161616"/>
         </w:rPr>
-        <w:t xml:space="preserve"> is an Azure implementation of the popular Databricks platform. Databricks is a comprehensive data analytics solution built on Apache Spark, and offers native SQL capabilities as well as workload-optimized Spark clusters for data analytics and data science. Databricks provides an interactive user interface through which the system can be managed and data can be explored in interactive notebooks. </w:t>
+        <w:t xml:space="preserve"> is an Azure implementation of the popular Databricks platform. Databricks is a comprehensive data analytics solution built on </w:t>
+      </w:r>
+      <w:proofErr w:type="gramStart"/>
+      <w:r>
+        <w:rPr>
+          <w:rFonts w:ascii="Segoe UI" w:hAnsi="Segoe UI" w:cs="Segoe UI"/>
+          <w:color w:val="161616"/>
+        </w:rPr>
+        <w:t>Apache Spark, and</w:t>
+      </w:r>
+      <w:proofErr w:type="gramEnd"/>
+      <w:r>
+        <w:rPr>
+          <w:rFonts w:ascii="Segoe UI" w:hAnsi="Segoe UI" w:cs="Segoe UI"/>
+          <w:color w:val="161616"/>
+        </w:rPr>
+        <w:t xml:space="preserve"> offers native SQL capabilities as well as workload-optimized Spark clusters for data analytics and data science. Databricks provides an interactive user interface through which the system can be </w:t>
+      </w:r>
+      <w:proofErr w:type="gramStart"/>
+      <w:r>
+        <w:rPr>
+          <w:rFonts w:ascii="Segoe UI" w:hAnsi="Segoe UI" w:cs="Segoe UI"/>
+          <w:color w:val="161616"/>
+        </w:rPr>
+        <w:t>managed</w:t>
+      </w:r>
+      <w:proofErr w:type="gramEnd"/>
+      <w:r>
+        <w:rPr>
+          <w:rFonts w:ascii="Segoe UI" w:hAnsi="Segoe UI" w:cs="Segoe UI"/>
+          <w:color w:val="161616"/>
+        </w:rPr>
+        <w:t xml:space="preserve"> and data can be explored in interactive notebooks. </w:t>
       </w:r>
       <w:r>
         <w:rPr>
@@ -2385,7 +2668,39 @@
           <w:rFonts w:ascii="Segoe UI" w:hAnsi="Segoe UI" w:cs="Segoe UI"/>
           <w:color w:val="161616"/>
         </w:rPr>
-        <w:t>, in the sense that they provide a schema and interface through which the data can be queried. In many cases however, the data is actually stored in a data lake and the service is used to </w:t>
+        <w:t xml:space="preserve">, in the sense that they provide a schema and interface through which the data can be queried. In many </w:t>
+      </w:r>
+      <w:proofErr w:type="gramStart"/>
+      <w:r>
+        <w:rPr>
+          <w:rFonts w:ascii="Segoe UI" w:hAnsi="Segoe UI" w:cs="Segoe UI"/>
+          <w:color w:val="161616"/>
+        </w:rPr>
+        <w:t>cases</w:t>
+      </w:r>
+      <w:proofErr w:type="gramEnd"/>
+      <w:r>
+        <w:rPr>
+          <w:rFonts w:ascii="Segoe UI" w:hAnsi="Segoe UI" w:cs="Segoe UI"/>
+          <w:color w:val="161616"/>
+        </w:rPr>
+        <w:t xml:space="preserve"> however, the data is </w:t>
+      </w:r>
+      <w:proofErr w:type="gramStart"/>
+      <w:r>
+        <w:rPr>
+          <w:rFonts w:ascii="Segoe UI" w:hAnsi="Segoe UI" w:cs="Segoe UI"/>
+          <w:color w:val="161616"/>
+        </w:rPr>
+        <w:t>actually stored</w:t>
+      </w:r>
+      <w:proofErr w:type="gramEnd"/>
+      <w:r>
+        <w:rPr>
+          <w:rFonts w:ascii="Segoe UI" w:hAnsi="Segoe UI" w:cs="Segoe UI"/>
+          <w:color w:val="161616"/>
+        </w:rPr>
+        <w:t xml:space="preserve"> in a data lake and the service is used to </w:t>
       </w:r>
       <w:r>
         <w:rPr>
@@ -2432,7 +2747,7 @@
           <w:color w:val="161616"/>
         </w:rPr>
         <w:pict w14:anchorId="56E5D136">
-          <v:rect id="_x0000_i1043" style="width:0;height:0" o:hralign="center" o:hrstd="t" o:hr="t" fillcolor="#a0a0a0" stroked="f"/>
+          <v:rect id="_x0000_i1028" style="width:0;height:0" o:hralign="center" o:hrstd="t" o:hr="t" fillcolor="#a0a0a0" stroked="f"/>
         </w:pict>
       </w:r>
     </w:p>
@@ -2451,6 +2766,1268 @@
           <w:color w:val="161616"/>
         </w:rPr>
         <w:t>Next unit: Exercise: Explore data analytics in Azure with Azure Synapse Analytics</w:t>
+      </w:r>
+    </w:p>
+    <w:p>
+      <w:pPr>
+        <w:pStyle w:val="Heading1"/>
+        <w:shd w:val="clear" w:color="auto" w:fill="FFFFFF"/>
+        <w:spacing w:before="0" w:beforeAutospacing="0" w:after="0" w:afterAutospacing="0"/>
+        <w:rPr>
+          <w:rFonts w:ascii="Segoe UI" w:hAnsi="Segoe UI" w:cs="Segoe UI"/>
+          <w:color w:val="161616"/>
+        </w:rPr>
+      </w:pPr>
+      <w:r>
+        <w:rPr>
+          <w:rFonts w:ascii="Segoe UI" w:hAnsi="Segoe UI" w:cs="Segoe UI"/>
+          <w:color w:val="161616"/>
+        </w:rPr>
+        <w:t>Exercise: Explore data analytics in Azure with Azure Synapse Analytics</w:t>
+      </w:r>
+    </w:p>
+    <w:p>
+      <w:pPr>
+        <w:shd w:val="clear" w:color="auto" w:fill="FFFFFF"/>
+        <w:rPr>
+          <w:rFonts w:ascii="Segoe UI" w:hAnsi="Segoe UI" w:cs="Segoe UI"/>
+          <w:color w:val="161616"/>
+        </w:rPr>
+      </w:pPr>
+      <w:r>
+        <w:rPr>
+          <w:rStyle w:val="visually-hidden"/>
+          <w:rFonts w:ascii="docons" w:hAnsi="docons" w:cs="Segoe UI"/>
+          <w:color w:val="161616"/>
+          <w:sz w:val="14"/>
+          <w:szCs w:val="14"/>
+          <w:bdr w:val="none" w:sz="0" w:space="0" w:color="auto" w:frame="1"/>
+        </w:rPr>
+        <w:t>Completed</w:t>
+      </w:r>
+      <w:r>
+        <w:rPr>
+          <w:rStyle w:val="xp-tag-xp"/>
+          <w:rFonts w:ascii="Segoe UI" w:hAnsi="Segoe UI" w:cs="Segoe UI"/>
+          <w:color w:val="161616"/>
+          <w:sz w:val="18"/>
+          <w:szCs w:val="18"/>
+        </w:rPr>
+        <w:t>100 XP</w:t>
+      </w:r>
+    </w:p>
+    <w:p>
+      <w:pPr>
+        <w:numPr>
+          <w:ilvl w:val="0"/>
+          <w:numId w:val="7"/>
+        </w:numPr>
+        <w:shd w:val="clear" w:color="auto" w:fill="FFFFFF"/>
+        <w:spacing w:after="0" w:line="240" w:lineRule="auto"/>
+        <w:rPr>
+          <w:rFonts w:ascii="Segoe UI" w:hAnsi="Segoe UI" w:cs="Segoe UI"/>
+        </w:rPr>
+      </w:pPr>
+      <w:r>
+        <w:rPr>
+          <w:rFonts w:ascii="Segoe UI" w:hAnsi="Segoe UI" w:cs="Segoe UI"/>
+        </w:rPr>
+        <w:t>30 minutes</w:t>
+      </w:r>
+    </w:p>
+    <w:p>
+      <w:pPr>
+        <w:pStyle w:val="NormalWeb"/>
+        <w:shd w:val="clear" w:color="auto" w:fill="FFFFFF"/>
+        <w:rPr>
+          <w:rFonts w:ascii="Segoe UI" w:hAnsi="Segoe UI" w:cs="Segoe UI"/>
+          <w:color w:val="161616"/>
+        </w:rPr>
+      </w:pPr>
+      <w:r>
+        <w:rPr>
+          <w:rFonts w:ascii="Segoe UI" w:hAnsi="Segoe UI" w:cs="Segoe UI"/>
+          <w:color w:val="161616"/>
+        </w:rPr>
+        <w:t>In this exercise, you'll create an Azure Synapse Analytics workspace and use it to ingest and analyze some data.</w:t>
+      </w:r>
+    </w:p>
+    <w:p>
+      <w:pPr>
+        <w:pStyle w:val="NormalWeb"/>
+        <w:shd w:val="clear" w:color="auto" w:fill="FFFFFF"/>
+        <w:rPr>
+          <w:rFonts w:ascii="Segoe UI" w:hAnsi="Segoe UI" w:cs="Segoe UI"/>
+          <w:color w:val="161616"/>
+        </w:rPr>
+      </w:pPr>
+      <w:r>
+        <w:rPr>
+          <w:rFonts w:ascii="Segoe UI" w:hAnsi="Segoe UI" w:cs="Segoe UI"/>
+          <w:color w:val="161616"/>
+        </w:rPr>
+        <w:lastRenderedPageBreak/>
+        <w:t>The exercise is designed to familiarize you with some key elements of a large-scale data warehousing solution, not as a comprehensive guide to performing advanced data analysis with Azure Synapse Analytics. The exercise should take around 30 minutes to complete.</w:t>
+      </w:r>
+    </w:p>
+    <w:p>
+      <w:pPr>
+        <w:pStyle w:val="alert-title"/>
+        <w:spacing w:before="0" w:beforeAutospacing="0" w:after="0" w:afterAutospacing="0"/>
+        <w:rPr>
+          <w:rFonts w:ascii="Segoe UI" w:hAnsi="Segoe UI" w:cs="Segoe UI"/>
+          <w:b/>
+          <w:bCs/>
+          <w:color w:val="161616"/>
+        </w:rPr>
+      </w:pPr>
+      <w:r>
+        <w:rPr>
+          <w:rFonts w:ascii="Segoe UI" w:hAnsi="Segoe UI" w:cs="Segoe UI"/>
+          <w:b/>
+          <w:bCs/>
+          <w:color w:val="161616"/>
+        </w:rPr>
+        <w:t> Note</w:t>
+      </w:r>
+    </w:p>
+    <w:p>
+      <w:pPr>
+        <w:pStyle w:val="NormalWeb"/>
+        <w:rPr>
+          <w:rFonts w:ascii="Segoe UI" w:hAnsi="Segoe UI" w:cs="Segoe UI"/>
+          <w:color w:val="161616"/>
+        </w:rPr>
+      </w:pPr>
+      <w:r>
+        <w:rPr>
+          <w:rFonts w:ascii="Segoe UI" w:hAnsi="Segoe UI" w:cs="Segoe UI"/>
+          <w:color w:val="161616"/>
+        </w:rPr>
+        <w:t>To complete this lab, you will need an </w:t>
+      </w:r>
+      <w:hyperlink r:id="rId17" w:tgtFrame="az-portal" w:history="1">
+        <w:r>
+          <w:rPr>
+            <w:rStyle w:val="Hyperlink"/>
+            <w:rFonts w:ascii="Segoe UI" w:eastAsiaTheme="majorEastAsia" w:hAnsi="Segoe UI" w:cs="Segoe UI"/>
+            <w:b/>
+            <w:bCs/>
+          </w:rPr>
+          <w:t>Azure subscription</w:t>
+        </w:r>
+      </w:hyperlink>
+      <w:r>
+        <w:rPr>
+          <w:rFonts w:ascii="Segoe UI" w:hAnsi="Segoe UI" w:cs="Segoe UI"/>
+          <w:color w:val="161616"/>
+        </w:rPr>
+        <w:t> in which you have administrative access.</w:t>
+      </w:r>
+    </w:p>
+    <w:p>
+      <w:pPr>
+        <w:pStyle w:val="NormalWeb"/>
+        <w:shd w:val="clear" w:color="auto" w:fill="FFFFFF"/>
+        <w:rPr>
+          <w:rFonts w:ascii="Segoe UI" w:hAnsi="Segoe UI" w:cs="Segoe UI"/>
+          <w:color w:val="161616"/>
+        </w:rPr>
+      </w:pPr>
+      <w:r>
+        <w:rPr>
+          <w:rFonts w:ascii="Segoe UI" w:hAnsi="Segoe UI" w:cs="Segoe UI"/>
+          <w:color w:val="161616"/>
+        </w:rPr>
+        <w:t>Launch the exercise and follow the instructions.</w:t>
+      </w:r>
+    </w:p>
+    <w:p>
+      <w:pPr>
+        <w:pStyle w:val="NormalWeb"/>
+        <w:shd w:val="clear" w:color="auto" w:fill="FFFFFF"/>
+        <w:rPr>
+          <w:rFonts w:ascii="Segoe UI" w:hAnsi="Segoe UI" w:cs="Segoe UI"/>
+          <w:color w:val="161616"/>
+        </w:rPr>
+      </w:pPr>
+      <w:r>
+        <w:rPr>
+          <w:rFonts w:ascii="Segoe UI" w:hAnsi="Segoe UI" w:cs="Segoe UI"/>
+          <w:noProof/>
+          <w:color w:val="0000FF"/>
+        </w:rPr>
+        <w:drawing>
+          <wp:inline distT="0" distB="0" distL="0" distR="0" wp14:anchorId="2681C419" wp14:editId="059E01B5">
+            <wp:extent cx="1419225" cy="295275"/>
+            <wp:effectExtent l="0" t="0" r="9525" b="9525"/>
+            <wp:docPr id="2008070939" name="Picture 1" descr="Button to launch exercise.">
+              <a:hlinkClick xmlns:a="http://schemas.openxmlformats.org/drawingml/2006/main" r:id="rId18" tgtFrame="&quot;az-portal&quot;"/>
+            </wp:docPr>
+            <wp:cNvGraphicFramePr>
+              <a:graphicFrameLocks xmlns:a="http://schemas.openxmlformats.org/drawingml/2006/main" noChangeAspect="1"/>
+            </wp:cNvGraphicFramePr>
+            <a:graphic xmlns:a="http://schemas.openxmlformats.org/drawingml/2006/main">
+              <a:graphicData uri="http://schemas.openxmlformats.org/drawingml/2006/picture">
+                <pic:pic xmlns:pic="http://schemas.openxmlformats.org/drawingml/2006/picture">
+                  <pic:nvPicPr>
+                    <pic:cNvPr id="0" name="Picture 5" descr="Button to launch exercise.">
+                      <a:hlinkClick r:id="rId18" tgtFrame="&quot;az-portal&quot;"/>
+                    </pic:cNvPr>
+                    <pic:cNvPicPr>
+                      <a:picLocks noChangeAspect="1" noChangeArrowheads="1"/>
+                    </pic:cNvPicPr>
+                  </pic:nvPicPr>
+                  <pic:blipFill>
+                    <a:blip r:embed="rId19">
+                      <a:extLst>
+                        <a:ext uri="{28A0092B-C50C-407E-A947-70E740481C1C}">
+                          <a14:useLocalDpi xmlns:a14="http://schemas.microsoft.com/office/drawing/2010/main" val="0"/>
+                        </a:ext>
+                      </a:extLst>
+                    </a:blip>
+                    <a:srcRect/>
+                    <a:stretch>
+                      <a:fillRect/>
+                    </a:stretch>
+                  </pic:blipFill>
+                  <pic:spPr bwMode="auto">
+                    <a:xfrm>
+                      <a:off x="0" y="0"/>
+                      <a:ext cx="1419225" cy="295275"/>
+                    </a:xfrm>
+                    <a:prstGeom prst="rect">
+                      <a:avLst/>
+                    </a:prstGeom>
+                    <a:noFill/>
+                    <a:ln>
+                      <a:noFill/>
+                    </a:ln>
+                  </pic:spPr>
+                </pic:pic>
+              </a:graphicData>
+            </a:graphic>
+          </wp:inline>
+        </w:drawing>
+      </w:r>
+    </w:p>
+    <w:p>
+      <w:pPr>
+        <w:shd w:val="clear" w:color="auto" w:fill="FFFFFF"/>
+        <w:rPr>
+          <w:rFonts w:ascii="Segoe UI" w:hAnsi="Segoe UI" w:cs="Segoe UI"/>
+          <w:color w:val="161616"/>
+        </w:rPr>
+      </w:pPr>
+      <w:r>
+        <w:rPr>
+          <w:rFonts w:ascii="Segoe UI" w:hAnsi="Segoe UI" w:cs="Segoe UI"/>
+          <w:color w:val="161616"/>
+        </w:rPr>
+        <w:pict w14:anchorId="5B4CBD56">
+          <v:rect id="_x0000_i1030" style="width:0;height:0" o:hralign="center" o:hrstd="t" o:hr="t" fillcolor="#a0a0a0" stroked="f"/>
+        </w:pict>
+      </w:r>
+    </w:p>
+    <w:p>
+      <w:pPr>
+        <w:pStyle w:val="Heading2"/>
+        <w:shd w:val="clear" w:color="auto" w:fill="FFFFFF"/>
+        <w:rPr>
+          <w:rFonts w:ascii="Segoe UI" w:hAnsi="Segoe UI" w:cs="Segoe UI"/>
+          <w:color w:val="161616"/>
+        </w:rPr>
+      </w:pPr>
+      <w:r>
+        <w:rPr>
+          <w:rFonts w:ascii="Segoe UI" w:hAnsi="Segoe UI" w:cs="Segoe UI"/>
+          <w:color w:val="161616"/>
+        </w:rPr>
+        <w:t>Next unit: Knowledge check</w:t>
+      </w:r>
+    </w:p>
+    <w:p>
+      <w:pPr>
+        <w:pStyle w:val="Heading1"/>
+        <w:shd w:val="clear" w:color="auto" w:fill="F2F2F2"/>
+        <w:spacing w:before="0" w:beforeAutospacing="0" w:after="0" w:afterAutospacing="0"/>
+        <w:rPr>
+          <w:rFonts w:ascii="Segoe UI" w:hAnsi="Segoe UI" w:cs="Segoe UI"/>
+          <w:color w:val="161616"/>
+        </w:rPr>
+      </w:pPr>
+      <w:r>
+        <w:rPr>
+          <w:rFonts w:ascii="Segoe UI" w:hAnsi="Segoe UI" w:cs="Segoe UI"/>
+          <w:color w:val="161616"/>
+        </w:rPr>
+        <w:t>Knowledge check</w:t>
+      </w:r>
+    </w:p>
+    <w:p>
+      <w:pPr>
+        <w:shd w:val="clear" w:color="auto" w:fill="F2F2F2"/>
+        <w:rPr>
+          <w:rFonts w:ascii="Segoe UI" w:hAnsi="Segoe UI" w:cs="Segoe UI"/>
+          <w:color w:val="161616"/>
+        </w:rPr>
+      </w:pPr>
+      <w:r>
+        <w:rPr>
+          <w:rStyle w:val="visually-hidden"/>
+          <w:rFonts w:ascii="docons" w:hAnsi="docons" w:cs="Segoe UI"/>
+          <w:color w:val="161616"/>
+          <w:sz w:val="14"/>
+          <w:szCs w:val="14"/>
+          <w:bdr w:val="none" w:sz="0" w:space="0" w:color="auto" w:frame="1"/>
+        </w:rPr>
+        <w:t>Completed</w:t>
+      </w:r>
+      <w:r>
+        <w:rPr>
+          <w:rStyle w:val="xp-tag-xp"/>
+          <w:rFonts w:ascii="Segoe UI" w:hAnsi="Segoe UI" w:cs="Segoe UI"/>
+          <w:color w:val="161616"/>
+          <w:sz w:val="18"/>
+          <w:szCs w:val="18"/>
+        </w:rPr>
+        <w:t>200 XP</w:t>
+      </w:r>
+    </w:p>
+    <w:p>
+      <w:pPr>
+        <w:numPr>
+          <w:ilvl w:val="0"/>
+          <w:numId w:val="8"/>
+        </w:numPr>
+        <w:shd w:val="clear" w:color="auto" w:fill="F2F2F2"/>
+        <w:spacing w:after="0" w:line="240" w:lineRule="auto"/>
+        <w:rPr>
+          <w:rFonts w:ascii="Segoe UI" w:hAnsi="Segoe UI" w:cs="Segoe UI"/>
+          <w:color w:val="161616"/>
+        </w:rPr>
+      </w:pPr>
+      <w:r>
+        <w:rPr>
+          <w:rFonts w:ascii="Segoe UI" w:hAnsi="Segoe UI" w:cs="Segoe UI"/>
+          <w:color w:val="161616"/>
+        </w:rPr>
+        <w:t>3 minutes</w:t>
+      </w:r>
+    </w:p>
+    <w:p>
+      <w:pPr>
+        <w:pStyle w:val="NormalWeb"/>
+        <w:shd w:val="clear" w:color="auto" w:fill="F2F2F2"/>
+        <w:rPr>
+          <w:rFonts w:ascii="Segoe UI" w:hAnsi="Segoe UI" w:cs="Segoe UI"/>
+          <w:color w:val="161616"/>
+        </w:rPr>
+      </w:pPr>
+      <w:r>
+        <w:rPr>
+          <w:rFonts w:ascii="Segoe UI" w:hAnsi="Segoe UI" w:cs="Segoe UI"/>
+          <w:color w:val="161616"/>
+        </w:rPr>
+        <w:t>Choose the best response for each of the questions below. Then select </w:t>
+      </w:r>
+      <w:r>
+        <w:rPr>
+          <w:rStyle w:val="Strong"/>
+          <w:rFonts w:ascii="Segoe UI" w:hAnsi="Segoe UI" w:cs="Segoe UI"/>
+          <w:color w:val="161616"/>
+        </w:rPr>
+        <w:t>Check your answers</w:t>
+      </w:r>
+      <w:r>
+        <w:rPr>
+          <w:rFonts w:ascii="Segoe UI" w:hAnsi="Segoe UI" w:cs="Segoe UI"/>
+          <w:color w:val="161616"/>
+        </w:rPr>
+        <w:t>.</w:t>
+      </w:r>
+    </w:p>
+    <w:p>
+      <w:pPr>
+        <w:pStyle w:val="Heading2"/>
+        <w:shd w:val="clear" w:color="auto" w:fill="F2F2F2"/>
+        <w:spacing w:before="480" w:beforeAutospacing="0" w:after="180" w:afterAutospacing="0"/>
+        <w:rPr>
+          <w:rFonts w:ascii="Segoe UI" w:hAnsi="Segoe UI" w:cs="Segoe UI"/>
+          <w:color w:val="161616"/>
+        </w:rPr>
+      </w:pPr>
+      <w:r>
+        <w:rPr>
+          <w:rFonts w:ascii="Segoe UI" w:hAnsi="Segoe UI" w:cs="Segoe UI"/>
+          <w:color w:val="161616"/>
+        </w:rPr>
+        <w:t xml:space="preserve">Check your </w:t>
+      </w:r>
+      <w:proofErr w:type="gramStart"/>
+      <w:r>
+        <w:rPr>
+          <w:rFonts w:ascii="Segoe UI" w:hAnsi="Segoe UI" w:cs="Segoe UI"/>
+          <w:color w:val="161616"/>
+        </w:rPr>
+        <w:t>knowledge</w:t>
+      </w:r>
+      <w:proofErr w:type="gramEnd"/>
+    </w:p>
+    <w:p>
+      <w:pPr>
+        <w:pStyle w:val="z-TopofForm"/>
+      </w:pPr>
+      <w:r>
+        <w:t>Top of Form</w:t>
+      </w:r>
+    </w:p>
+    <w:p>
+      <w:pPr>
+        <w:shd w:val="clear" w:color="auto" w:fill="F2F2F2"/>
+        <w:rPr>
+          <w:rFonts w:ascii="Segoe UI" w:hAnsi="Segoe UI" w:cs="Segoe UI"/>
+          <w:color w:val="161616"/>
+        </w:rPr>
+      </w:pPr>
+      <w:r>
+        <w:rPr>
+          <w:rStyle w:val="font-weight-semibold"/>
+          <w:rFonts w:ascii="Segoe UI" w:hAnsi="Segoe UI" w:cs="Segoe UI"/>
+          <w:b/>
+          <w:bCs/>
+          <w:color w:val="161616"/>
+        </w:rPr>
+        <w:t>1. </w:t>
+      </w:r>
+    </w:p>
+    <w:p>
+      <w:pPr>
+        <w:pStyle w:val="NormalWeb"/>
+        <w:shd w:val="clear" w:color="auto" w:fill="F2F2F2"/>
+        <w:rPr>
+          <w:rFonts w:ascii="Segoe UI" w:hAnsi="Segoe UI" w:cs="Segoe UI"/>
+          <w:color w:val="161616"/>
+        </w:rPr>
+      </w:pPr>
+      <w:r>
+        <w:rPr>
+          <w:rFonts w:ascii="Segoe UI" w:hAnsi="Segoe UI" w:cs="Segoe UI"/>
+          <w:color w:val="161616"/>
+        </w:rPr>
+        <w:t>Which Azure services can you use to create a pipeline for data ingestion and processing?</w:t>
+      </w:r>
+    </w:p>
+    <w:p>
+      <w:pPr>
+        <w:shd w:val="clear" w:color="auto" w:fill="F2F2F2"/>
+        <w:rPr>
+          <w:rFonts w:ascii="Segoe UI" w:hAnsi="Segoe UI" w:cs="Segoe UI"/>
+          <w:color w:val="161616"/>
+        </w:rPr>
+      </w:pPr>
+      <w:r>
+        <w:rPr>
+          <w:rFonts w:ascii="Segoe UI" w:hAnsi="Segoe UI" w:cs="Segoe UI"/>
+          <w:color w:val="161616"/>
+        </w:rPr>
+        <w:object w:dxaOrig="1440" w:dyaOrig="1440" w14:anchorId="602CBAB0">
+          <v:shapetype id="_x0000_t75" coordsize="21600,21600" o:spt="75" o:preferrelative="t" path="m@4@5l@4@11@9@11@9@5xe" filled="f" stroked="f">
+            <v:stroke joinstyle="miter"/>
+            <v:formulas>
+              <v:f eqn="if lineDrawn pixelLineWidth 0"/>
+              <v:f eqn="sum @0 1 0"/>
+              <v:f eqn="sum 0 0 @1"/>
+              <v:f eqn="prod @2 1 2"/>
+              <v:f eqn="prod @3 21600 pixelWidth"/>
+              <v:f eqn="prod @3 21600 pixelHeight"/>
+              <v:f eqn="sum @0 0 1"/>
+              <v:f eqn="prod @6 1 2"/>
+              <v:f eqn="prod @7 21600 pixelWidth"/>
+              <v:f eqn="sum @8 21600 0"/>
+              <v:f eqn="prod @7 21600 pixelHeight"/>
+              <v:f eqn="sum @10 21600 0"/>
+            </v:formulas>
+            <v:path o:extrusionok="f" gradientshapeok="t" o:connecttype="rect"/>
+            <o:lock v:ext="edit" aspectratio="t"/>
+          </v:shapetype>
+          <v:shape id="_x0000_i1120" type="#_x0000_t75" style="width:20.25pt;height:18pt" o:ole="">
+            <v:imagedata r:id="rId20" o:title=""/>
+          </v:shape>
+          <w:control r:id="rId21" w:name="DefaultOcxName" w:shapeid="_x0000_i1120"/>
+        </w:object>
+      </w:r>
+    </w:p>
+    <w:p>
+      <w:pPr>
+        <w:pStyle w:val="NormalWeb"/>
+        <w:shd w:val="clear" w:color="auto" w:fill="F2F2F2"/>
+        <w:spacing w:before="0" w:beforeAutospacing="0" w:after="0" w:afterAutospacing="0"/>
+        <w:rPr>
+          <w:rFonts w:ascii="Segoe UI" w:hAnsi="Segoe UI" w:cs="Segoe UI"/>
+          <w:color w:val="161616"/>
+        </w:rPr>
+      </w:pPr>
+      <w:r>
+        <w:rPr>
+          <w:rFonts w:ascii="Segoe UI" w:hAnsi="Segoe UI" w:cs="Segoe UI"/>
+          <w:color w:val="161616"/>
+        </w:rPr>
+        <w:t>Azure SQL Database and Azure Cosmos DB</w:t>
+      </w:r>
+    </w:p>
+    <w:p>
+      <w:pPr>
+        <w:shd w:val="clear" w:color="auto" w:fill="F2F2F2"/>
+        <w:rPr>
+          <w:rFonts w:ascii="Segoe UI" w:hAnsi="Segoe UI" w:cs="Segoe UI"/>
+          <w:color w:val="161616"/>
+        </w:rPr>
+      </w:pPr>
+      <w:r>
+        <w:rPr>
+          <w:rFonts w:ascii="Segoe UI" w:hAnsi="Segoe UI" w:cs="Segoe UI"/>
+          <w:color w:val="161616"/>
+        </w:rPr>
+        <w:object w:dxaOrig="1440" w:dyaOrig="1440" w14:anchorId="2F02CF26">
+          <v:shape id="_x0000_i1119" type="#_x0000_t75" style="width:20.25pt;height:18pt" o:ole="">
+            <v:imagedata r:id="rId20" o:title=""/>
+          </v:shape>
+          <w:control r:id="rId22" w:name="DefaultOcxName1" w:shapeid="_x0000_i1119"/>
+        </w:object>
+      </w:r>
+    </w:p>
+    <w:p>
+      <w:pPr>
+        <w:pStyle w:val="NormalWeb"/>
+        <w:shd w:val="clear" w:color="auto" w:fill="F2F2F2"/>
+        <w:spacing w:before="0" w:beforeAutospacing="0" w:after="0" w:afterAutospacing="0"/>
+        <w:rPr>
+          <w:rFonts w:ascii="Segoe UI" w:hAnsi="Segoe UI" w:cs="Segoe UI"/>
+          <w:color w:val="161616"/>
+        </w:rPr>
+      </w:pPr>
+      <w:r>
+        <w:rPr>
+          <w:rFonts w:ascii="Segoe UI" w:hAnsi="Segoe UI" w:cs="Segoe UI"/>
+          <w:color w:val="161616"/>
+        </w:rPr>
+        <w:t>Azure Synapse Analytics and Azure Data Factory</w:t>
+      </w:r>
+    </w:p>
+    <w:p>
+      <w:pPr>
+        <w:pStyle w:val="NormalWeb"/>
+        <w:shd w:val="clear" w:color="auto" w:fill="F2F2F2"/>
+        <w:spacing w:before="0" w:beforeAutospacing="0" w:after="0" w:afterAutospacing="0"/>
+        <w:rPr>
+          <w:rFonts w:ascii="Segoe UI" w:hAnsi="Segoe UI" w:cs="Segoe UI"/>
+          <w:b/>
+          <w:bCs/>
+          <w:color w:val="161616"/>
+        </w:rPr>
+      </w:pPr>
+      <w:r>
+        <w:rPr>
+          <w:rFonts w:ascii="Segoe UI" w:hAnsi="Segoe UI" w:cs="Segoe UI"/>
+          <w:b/>
+          <w:bCs/>
+          <w:color w:val="161616"/>
+        </w:rPr>
+        <w:lastRenderedPageBreak/>
+        <w:t>That's correct. Both Azure Synapse Analytics and Azure Data Factory include the capability to create pipelines.</w:t>
+      </w:r>
+    </w:p>
+    <w:p>
+      <w:pPr>
+        <w:shd w:val="clear" w:color="auto" w:fill="F2F2F2"/>
+        <w:rPr>
+          <w:rFonts w:ascii="Segoe UI" w:hAnsi="Segoe UI" w:cs="Segoe UI"/>
+          <w:color w:val="161616"/>
+        </w:rPr>
+      </w:pPr>
+      <w:r>
+        <w:rPr>
+          <w:rFonts w:ascii="Segoe UI" w:hAnsi="Segoe UI" w:cs="Segoe UI"/>
+          <w:color w:val="161616"/>
+        </w:rPr>
+        <w:object w:dxaOrig="1440" w:dyaOrig="1440" w14:anchorId="19D1BD26">
+          <v:shape id="_x0000_i1118" type="#_x0000_t75" style="width:20.25pt;height:18pt" o:ole="">
+            <v:imagedata r:id="rId20" o:title=""/>
+          </v:shape>
+          <w:control r:id="rId23" w:name="DefaultOcxName2" w:shapeid="_x0000_i1118"/>
+        </w:object>
+      </w:r>
+    </w:p>
+    <w:p>
+      <w:pPr>
+        <w:pStyle w:val="NormalWeb"/>
+        <w:shd w:val="clear" w:color="auto" w:fill="F2F2F2"/>
+        <w:spacing w:before="0" w:beforeAutospacing="0" w:after="0" w:afterAutospacing="0"/>
+        <w:rPr>
+          <w:rFonts w:ascii="Segoe UI" w:hAnsi="Segoe UI" w:cs="Segoe UI"/>
+          <w:color w:val="161616"/>
+        </w:rPr>
+      </w:pPr>
+      <w:r>
+        <w:rPr>
+          <w:rFonts w:ascii="Segoe UI" w:hAnsi="Segoe UI" w:cs="Segoe UI"/>
+          <w:color w:val="161616"/>
+        </w:rPr>
+        <w:t>Azure HDInsight and Azure Databricks</w:t>
+      </w:r>
+    </w:p>
+    <w:p>
+      <w:pPr>
+        <w:shd w:val="clear" w:color="auto" w:fill="F2F2F2"/>
+        <w:rPr>
+          <w:rFonts w:ascii="Segoe UI" w:hAnsi="Segoe UI" w:cs="Segoe UI"/>
+          <w:color w:val="161616"/>
+        </w:rPr>
+      </w:pPr>
+      <w:r>
+        <w:rPr>
+          <w:rStyle w:val="font-weight-semibold"/>
+          <w:rFonts w:ascii="Segoe UI" w:hAnsi="Segoe UI" w:cs="Segoe UI"/>
+          <w:b/>
+          <w:bCs/>
+          <w:color w:val="161616"/>
+        </w:rPr>
+        <w:t>2. </w:t>
+      </w:r>
+    </w:p>
+    <w:p>
+      <w:pPr>
+        <w:pStyle w:val="NormalWeb"/>
+        <w:shd w:val="clear" w:color="auto" w:fill="F2F2F2"/>
+        <w:rPr>
+          <w:rFonts w:ascii="Segoe UI" w:hAnsi="Segoe UI" w:cs="Segoe UI"/>
+          <w:color w:val="161616"/>
+        </w:rPr>
+      </w:pPr>
+      <w:r>
+        <w:rPr>
+          <w:rFonts w:ascii="Segoe UI" w:hAnsi="Segoe UI" w:cs="Segoe UI"/>
+          <w:color w:val="161616"/>
+        </w:rPr>
+        <w:t>What must you define to implement a pipeline that reads data from Azure Blob Storage?</w:t>
+      </w:r>
+    </w:p>
+    <w:p>
+      <w:pPr>
+        <w:shd w:val="clear" w:color="auto" w:fill="F2F2F2"/>
+        <w:rPr>
+          <w:rFonts w:ascii="Segoe UI" w:hAnsi="Segoe UI" w:cs="Segoe UI"/>
+          <w:color w:val="161616"/>
+        </w:rPr>
+      </w:pPr>
+      <w:r>
+        <w:rPr>
+          <w:rFonts w:ascii="Segoe UI" w:hAnsi="Segoe UI" w:cs="Segoe UI"/>
+          <w:color w:val="161616"/>
+        </w:rPr>
+        <w:object w:dxaOrig="1440" w:dyaOrig="1440" w14:anchorId="1E521434">
+          <v:shape id="_x0000_i1117" type="#_x0000_t75" style="width:20.25pt;height:18pt" o:ole="">
+            <v:imagedata r:id="rId20" o:title=""/>
+          </v:shape>
+          <w:control r:id="rId24" w:name="DefaultOcxName3" w:shapeid="_x0000_i1117"/>
+        </w:object>
+      </w:r>
+    </w:p>
+    <w:p>
+      <w:pPr>
+        <w:pStyle w:val="NormalWeb"/>
+        <w:shd w:val="clear" w:color="auto" w:fill="F2F2F2"/>
+        <w:spacing w:before="0" w:beforeAutospacing="0" w:after="0" w:afterAutospacing="0"/>
+        <w:rPr>
+          <w:rFonts w:ascii="Segoe UI" w:hAnsi="Segoe UI" w:cs="Segoe UI"/>
+          <w:color w:val="161616"/>
+        </w:rPr>
+      </w:pPr>
+      <w:r>
+        <w:rPr>
+          <w:rFonts w:ascii="Segoe UI" w:hAnsi="Segoe UI" w:cs="Segoe UI"/>
+          <w:color w:val="161616"/>
+        </w:rPr>
+        <w:t>A linked service for your Azure Blob Storage account</w:t>
+      </w:r>
+    </w:p>
+    <w:p>
+      <w:pPr>
+        <w:pStyle w:val="NormalWeb"/>
+        <w:shd w:val="clear" w:color="auto" w:fill="F2F2F2"/>
+        <w:spacing w:before="0" w:beforeAutospacing="0" w:after="0" w:afterAutospacing="0"/>
+        <w:rPr>
+          <w:rFonts w:ascii="Segoe UI" w:hAnsi="Segoe UI" w:cs="Segoe UI"/>
+          <w:b/>
+          <w:bCs/>
+          <w:color w:val="161616"/>
+        </w:rPr>
+      </w:pPr>
+      <w:r>
+        <w:rPr>
+          <w:rFonts w:ascii="Segoe UI" w:hAnsi="Segoe UI" w:cs="Segoe UI"/>
+          <w:b/>
+          <w:bCs/>
+          <w:color w:val="161616"/>
+        </w:rPr>
+        <w:t>That's correct. You need to create linked services for external services you want to use in the pipeline.</w:t>
+      </w:r>
+    </w:p>
+    <w:p>
+      <w:pPr>
+        <w:shd w:val="clear" w:color="auto" w:fill="F2F2F2"/>
+        <w:rPr>
+          <w:rFonts w:ascii="Segoe UI" w:hAnsi="Segoe UI" w:cs="Segoe UI"/>
+          <w:color w:val="161616"/>
+        </w:rPr>
+      </w:pPr>
+      <w:r>
+        <w:rPr>
+          <w:rFonts w:ascii="Segoe UI" w:hAnsi="Segoe UI" w:cs="Segoe UI"/>
+          <w:color w:val="161616"/>
+        </w:rPr>
+        <w:object w:dxaOrig="1440" w:dyaOrig="1440" w14:anchorId="4DDDC79C">
+          <v:shape id="_x0000_i1116" type="#_x0000_t75" style="width:20.25pt;height:18pt" o:ole="">
+            <v:imagedata r:id="rId20" o:title=""/>
+          </v:shape>
+          <w:control r:id="rId25" w:name="DefaultOcxName4" w:shapeid="_x0000_i1116"/>
+        </w:object>
+      </w:r>
+    </w:p>
+    <w:p>
+      <w:pPr>
+        <w:pStyle w:val="NormalWeb"/>
+        <w:shd w:val="clear" w:color="auto" w:fill="F2F2F2"/>
+        <w:spacing w:before="0" w:beforeAutospacing="0" w:after="0" w:afterAutospacing="0"/>
+        <w:rPr>
+          <w:rFonts w:ascii="Segoe UI" w:hAnsi="Segoe UI" w:cs="Segoe UI"/>
+          <w:color w:val="161616"/>
+        </w:rPr>
+      </w:pPr>
+      <w:r>
+        <w:rPr>
+          <w:rFonts w:ascii="Segoe UI" w:hAnsi="Segoe UI" w:cs="Segoe UI"/>
+          <w:color w:val="161616"/>
+        </w:rPr>
+        <w:t>A dedicated SQL pool in your Azure Synapse Analytics workspace</w:t>
+      </w:r>
+    </w:p>
+    <w:p>
+      <w:pPr>
+        <w:shd w:val="clear" w:color="auto" w:fill="F2F2F2"/>
+        <w:rPr>
+          <w:rFonts w:ascii="Segoe UI" w:hAnsi="Segoe UI" w:cs="Segoe UI"/>
+          <w:color w:val="161616"/>
+        </w:rPr>
+      </w:pPr>
+      <w:r>
+        <w:rPr>
+          <w:rFonts w:ascii="Segoe UI" w:hAnsi="Segoe UI" w:cs="Segoe UI"/>
+          <w:color w:val="161616"/>
+        </w:rPr>
+        <w:object w:dxaOrig="1440" w:dyaOrig="1440" w14:anchorId="503F98C4">
+          <v:shape id="_x0000_i1115" type="#_x0000_t75" style="width:20.25pt;height:18pt" o:ole="">
+            <v:imagedata r:id="rId20" o:title=""/>
+          </v:shape>
+          <w:control r:id="rId26" w:name="DefaultOcxName5" w:shapeid="_x0000_i1115"/>
+        </w:object>
+      </w:r>
+    </w:p>
+    <w:p>
+      <w:pPr>
+        <w:pStyle w:val="NormalWeb"/>
+        <w:shd w:val="clear" w:color="auto" w:fill="F2F2F2"/>
+        <w:spacing w:before="0" w:beforeAutospacing="0" w:after="0" w:afterAutospacing="0"/>
+        <w:rPr>
+          <w:rFonts w:ascii="Segoe UI" w:hAnsi="Segoe UI" w:cs="Segoe UI"/>
+          <w:color w:val="161616"/>
+        </w:rPr>
+      </w:pPr>
+      <w:r>
+        <w:rPr>
+          <w:rFonts w:ascii="Segoe UI" w:hAnsi="Segoe UI" w:cs="Segoe UI"/>
+          <w:color w:val="161616"/>
+        </w:rPr>
+        <w:t>An Azure HDInsight cluster in your subscription</w:t>
+      </w:r>
+    </w:p>
+    <w:p>
+      <w:pPr>
+        <w:shd w:val="clear" w:color="auto" w:fill="F2F2F2"/>
+        <w:rPr>
+          <w:rFonts w:ascii="Segoe UI" w:hAnsi="Segoe UI" w:cs="Segoe UI"/>
+          <w:color w:val="161616"/>
+        </w:rPr>
+      </w:pPr>
+      <w:r>
+        <w:rPr>
+          <w:rStyle w:val="font-weight-semibold"/>
+          <w:rFonts w:ascii="Segoe UI" w:hAnsi="Segoe UI" w:cs="Segoe UI"/>
+          <w:b/>
+          <w:bCs/>
+          <w:color w:val="161616"/>
+        </w:rPr>
+        <w:t>3. </w:t>
+      </w:r>
+    </w:p>
+    <w:p>
+      <w:pPr>
+        <w:pStyle w:val="NormalWeb"/>
+        <w:shd w:val="clear" w:color="auto" w:fill="F2F2F2"/>
+        <w:rPr>
+          <w:rFonts w:ascii="Segoe UI" w:hAnsi="Segoe UI" w:cs="Segoe UI"/>
+          <w:color w:val="161616"/>
+        </w:rPr>
+      </w:pPr>
+      <w:r>
+        <w:rPr>
+          <w:rFonts w:ascii="Segoe UI" w:hAnsi="Segoe UI" w:cs="Segoe UI"/>
+          <w:color w:val="161616"/>
+        </w:rPr>
+        <w:t>Which open-source distributed processing engine does Azure Synapse Analytics include?</w:t>
+      </w:r>
+    </w:p>
+    <w:p>
+      <w:pPr>
+        <w:shd w:val="clear" w:color="auto" w:fill="F2F2F2"/>
+        <w:rPr>
+          <w:rFonts w:ascii="Segoe UI" w:hAnsi="Segoe UI" w:cs="Segoe UI"/>
+          <w:color w:val="161616"/>
+        </w:rPr>
+      </w:pPr>
+      <w:r>
+        <w:rPr>
+          <w:rFonts w:ascii="Segoe UI" w:hAnsi="Segoe UI" w:cs="Segoe UI"/>
+          <w:color w:val="161616"/>
+        </w:rPr>
+        <w:object w:dxaOrig="1440" w:dyaOrig="1440" w14:anchorId="32D48307">
+          <v:shape id="_x0000_i1114" type="#_x0000_t75" style="width:20.25pt;height:18pt" o:ole="">
+            <v:imagedata r:id="rId20" o:title=""/>
+          </v:shape>
+          <w:control r:id="rId27" w:name="DefaultOcxName6" w:shapeid="_x0000_i1114"/>
+        </w:object>
+      </w:r>
+    </w:p>
+    <w:p>
+      <w:pPr>
+        <w:pStyle w:val="NormalWeb"/>
+        <w:shd w:val="clear" w:color="auto" w:fill="F2F2F2"/>
+        <w:spacing w:before="0" w:beforeAutospacing="0" w:after="0" w:afterAutospacing="0"/>
+        <w:rPr>
+          <w:rFonts w:ascii="Segoe UI" w:hAnsi="Segoe UI" w:cs="Segoe UI"/>
+          <w:color w:val="161616"/>
+        </w:rPr>
+      </w:pPr>
+      <w:r>
+        <w:rPr>
+          <w:rFonts w:ascii="Segoe UI" w:hAnsi="Segoe UI" w:cs="Segoe UI"/>
+          <w:color w:val="161616"/>
+        </w:rPr>
+        <w:t>Apache Hadoop</w:t>
+      </w:r>
+    </w:p>
+    <w:p>
+      <w:pPr>
+        <w:shd w:val="clear" w:color="auto" w:fill="F2F2F2"/>
+        <w:rPr>
+          <w:rFonts w:ascii="Segoe UI" w:hAnsi="Segoe UI" w:cs="Segoe UI"/>
+          <w:color w:val="161616"/>
+        </w:rPr>
+      </w:pPr>
+      <w:r>
+        <w:rPr>
+          <w:rFonts w:ascii="Segoe UI" w:hAnsi="Segoe UI" w:cs="Segoe UI"/>
+          <w:color w:val="161616"/>
+        </w:rPr>
+        <w:object w:dxaOrig="1440" w:dyaOrig="1440" w14:anchorId="1DB365A2">
+          <v:shape id="_x0000_i1113" type="#_x0000_t75" style="width:20.25pt;height:18pt" o:ole="">
+            <v:imagedata r:id="rId20" o:title=""/>
+          </v:shape>
+          <w:control r:id="rId28" w:name="DefaultOcxName7" w:shapeid="_x0000_i1113"/>
+        </w:object>
+      </w:r>
+    </w:p>
+    <w:p>
+      <w:pPr>
+        <w:pStyle w:val="NormalWeb"/>
+        <w:shd w:val="clear" w:color="auto" w:fill="F2F2F2"/>
+        <w:spacing w:before="0" w:beforeAutospacing="0" w:after="0" w:afterAutospacing="0"/>
+        <w:rPr>
+          <w:rFonts w:ascii="Segoe UI" w:hAnsi="Segoe UI" w:cs="Segoe UI"/>
+          <w:color w:val="161616"/>
+        </w:rPr>
+      </w:pPr>
+      <w:r>
+        <w:rPr>
+          <w:rFonts w:ascii="Segoe UI" w:hAnsi="Segoe UI" w:cs="Segoe UI"/>
+          <w:color w:val="161616"/>
+        </w:rPr>
+        <w:t>Apache Spark</w:t>
+      </w:r>
+    </w:p>
+    <w:p>
+      <w:pPr>
+        <w:pStyle w:val="NormalWeb"/>
+        <w:shd w:val="clear" w:color="auto" w:fill="F2F2F2"/>
+        <w:spacing w:before="0" w:beforeAutospacing="0" w:after="0" w:afterAutospacing="0"/>
+        <w:rPr>
+          <w:rFonts w:ascii="Segoe UI" w:hAnsi="Segoe UI" w:cs="Segoe UI"/>
+          <w:b/>
+          <w:bCs/>
+          <w:color w:val="161616"/>
+        </w:rPr>
+      </w:pPr>
+      <w:r>
+        <w:rPr>
+          <w:rFonts w:ascii="Segoe UI" w:hAnsi="Segoe UI" w:cs="Segoe UI"/>
+          <w:b/>
+          <w:bCs/>
+          <w:color w:val="161616"/>
+        </w:rPr>
+        <w:t>That's correct. Azure Synapse Analytics includes an Apache Spark runtime.</w:t>
+      </w:r>
+    </w:p>
+    <w:p>
+      <w:pPr>
+        <w:pStyle w:val="z-BottomofForm"/>
+      </w:pPr>
+      <w:r>
+        <w:t>Bottom of Form</w:t>
+      </w:r>
+    </w:p>
+    <w:p>
+      <w:pPr>
+        <w:shd w:val="clear" w:color="auto" w:fill="F2F2F2"/>
+        <w:rPr>
+          <w:rFonts w:ascii="Segoe UI" w:hAnsi="Segoe UI" w:cs="Segoe UI"/>
+          <w:color w:val="161616"/>
+        </w:rPr>
+      </w:pPr>
+      <w:r>
+        <w:rPr>
+          <w:rFonts w:ascii="Segoe UI" w:hAnsi="Segoe UI" w:cs="Segoe UI"/>
+          <w:color w:val="161616"/>
+        </w:rPr>
+        <w:pict w14:anchorId="064EB346">
+          <v:rect id="_x0000_i1095" style="width:0;height:0" o:hralign="center" o:hrstd="t" o:hr="t" fillcolor="#a0a0a0" stroked="f"/>
+        </w:pict>
+      </w:r>
+    </w:p>
+    <w:p>
+      <w:pPr>
+        <w:pStyle w:val="Heading2"/>
+        <w:shd w:val="clear" w:color="auto" w:fill="F2F2F2"/>
+        <w:rPr>
+          <w:rFonts w:ascii="Segoe UI" w:hAnsi="Segoe UI" w:cs="Segoe UI"/>
+          <w:color w:val="161616"/>
+        </w:rPr>
+      </w:pPr>
+      <w:r>
+        <w:rPr>
+          <w:rFonts w:ascii="Segoe UI" w:hAnsi="Segoe UI" w:cs="Segoe UI"/>
+          <w:color w:val="161616"/>
+        </w:rPr>
+        <w:t>Next unit: Summary</w:t>
+      </w:r>
+    </w:p>
+    <w:p>
+      <w:pPr>
+        <w:pStyle w:val="NormalWeb"/>
+        <w:shd w:val="clear" w:color="auto" w:fill="F2F2F2"/>
+        <w:rPr>
+          <w:rFonts w:ascii="Segoe UI" w:hAnsi="Segoe UI" w:cs="Segoe UI"/>
+          <w:color w:val="161616"/>
+        </w:rPr>
+      </w:pPr>
+      <w:hyperlink r:id="rId29" w:history="1">
+        <w:r>
+          <w:rPr>
+            <w:rStyle w:val="Hyperlink"/>
+            <w:rFonts w:ascii="Segoe UI" w:hAnsi="Segoe UI" w:cs="Segoe UI"/>
+            <w:b/>
+            <w:bCs/>
+            <w:bdr w:val="single" w:sz="6" w:space="0" w:color="auto" w:frame="1"/>
+          </w:rPr>
+          <w:t>Continue</w:t>
+        </w:r>
+      </w:hyperlink>
+    </w:p>
+    <w:p>
+      <w:pPr>
+        <w:pStyle w:val="Heading1"/>
+        <w:shd w:val="clear" w:color="auto" w:fill="FFFFFF"/>
+        <w:spacing w:before="0" w:beforeAutospacing="0" w:after="0" w:afterAutospacing="0"/>
+        <w:rPr>
+          <w:rFonts w:ascii="Segoe UI" w:hAnsi="Segoe UI" w:cs="Segoe UI"/>
+          <w:color w:val="161616"/>
+        </w:rPr>
+      </w:pPr>
+      <w:r>
+        <w:rPr>
+          <w:rFonts w:ascii="Segoe UI" w:hAnsi="Segoe UI" w:cs="Segoe UI"/>
+          <w:color w:val="161616"/>
+        </w:rPr>
+        <w:t>Summary</w:t>
+      </w:r>
+    </w:p>
+    <w:p>
+      <w:pPr>
+        <w:shd w:val="clear" w:color="auto" w:fill="FFFFFF"/>
+        <w:rPr>
+          <w:rFonts w:ascii="Segoe UI" w:hAnsi="Segoe UI" w:cs="Segoe UI"/>
+          <w:color w:val="161616"/>
+        </w:rPr>
+      </w:pPr>
+      <w:r>
+        <w:rPr>
+          <w:rStyle w:val="visually-hidden"/>
+          <w:rFonts w:ascii="docons" w:hAnsi="docons" w:cs="Segoe UI"/>
+          <w:color w:val="161616"/>
+          <w:sz w:val="14"/>
+          <w:szCs w:val="14"/>
+          <w:bdr w:val="none" w:sz="0" w:space="0" w:color="auto" w:frame="1"/>
+        </w:rPr>
+        <w:t>Completed</w:t>
+      </w:r>
+      <w:r>
+        <w:rPr>
+          <w:rStyle w:val="xp-tag-xp"/>
+          <w:rFonts w:ascii="Segoe UI" w:hAnsi="Segoe UI" w:cs="Segoe UI"/>
+          <w:color w:val="161616"/>
+          <w:sz w:val="18"/>
+          <w:szCs w:val="18"/>
+        </w:rPr>
+        <w:t>100 XP</w:t>
+      </w:r>
+    </w:p>
+    <w:p>
+      <w:pPr>
+        <w:numPr>
+          <w:ilvl w:val="0"/>
+          <w:numId w:val="9"/>
+        </w:numPr>
+        <w:shd w:val="clear" w:color="auto" w:fill="FFFFFF"/>
+        <w:spacing w:after="0" w:line="240" w:lineRule="auto"/>
+        <w:rPr>
+          <w:rFonts w:ascii="Segoe UI" w:hAnsi="Segoe UI" w:cs="Segoe UI"/>
+        </w:rPr>
+      </w:pPr>
+      <w:r>
+        <w:rPr>
+          <w:rFonts w:ascii="Segoe UI" w:hAnsi="Segoe UI" w:cs="Segoe UI"/>
+        </w:rPr>
+        <w:lastRenderedPageBreak/>
+        <w:t>1 minute</w:t>
+      </w:r>
+    </w:p>
+    <w:p>
+      <w:pPr>
+        <w:pStyle w:val="NormalWeb"/>
+        <w:shd w:val="clear" w:color="auto" w:fill="FFFFFF"/>
+        <w:rPr>
+          <w:rFonts w:ascii="Segoe UI" w:hAnsi="Segoe UI" w:cs="Segoe UI"/>
+          <w:color w:val="161616"/>
+        </w:rPr>
+      </w:pPr>
+      <w:r>
+        <w:rPr>
+          <w:rFonts w:ascii="Segoe UI" w:hAnsi="Segoe UI" w:cs="Segoe UI"/>
+          <w:color w:val="161616"/>
+        </w:rPr>
+        <w:t>Large-scale data warehousing is a complex workload that can involve many different technologies. This module has provided a high-level overview of the key features of a modern data warehousing solution, and explored some of the services in Azure that you can use to implement one.</w:t>
+      </w:r>
+    </w:p>
+    <w:p>
+      <w:pPr>
+        <w:pStyle w:val="NormalWeb"/>
+        <w:shd w:val="clear" w:color="auto" w:fill="FFFFFF"/>
+        <w:rPr>
+          <w:rFonts w:ascii="Segoe UI" w:hAnsi="Segoe UI" w:cs="Segoe UI"/>
+          <w:color w:val="161616"/>
+        </w:rPr>
+      </w:pPr>
+      <w:r>
+        <w:rPr>
+          <w:rFonts w:ascii="Segoe UI" w:hAnsi="Segoe UI" w:cs="Segoe UI"/>
+          <w:color w:val="161616"/>
+        </w:rPr>
+        <w:t>In this module, you learned how to:</w:t>
+      </w:r>
+    </w:p>
+    <w:p>
+      <w:pPr>
+        <w:numPr>
+          <w:ilvl w:val="0"/>
+          <w:numId w:val="10"/>
+        </w:numPr>
+        <w:shd w:val="clear" w:color="auto" w:fill="FFFFFF"/>
+        <w:spacing w:after="0" w:line="240" w:lineRule="auto"/>
+        <w:ind w:left="1290"/>
+        <w:rPr>
+          <w:rFonts w:ascii="Segoe UI" w:hAnsi="Segoe UI" w:cs="Segoe UI"/>
+          <w:color w:val="161616"/>
+        </w:rPr>
+      </w:pPr>
+      <w:r>
+        <w:rPr>
+          <w:rFonts w:ascii="Segoe UI" w:hAnsi="Segoe UI" w:cs="Segoe UI"/>
+          <w:color w:val="161616"/>
+        </w:rPr>
+        <w:t>Identify common elements of a large-scale data warehousing solution</w:t>
+      </w:r>
+    </w:p>
+    <w:p>
+      <w:pPr>
+        <w:numPr>
+          <w:ilvl w:val="0"/>
+          <w:numId w:val="10"/>
+        </w:numPr>
+        <w:shd w:val="clear" w:color="auto" w:fill="FFFFFF"/>
+        <w:spacing w:after="0" w:line="240" w:lineRule="auto"/>
+        <w:ind w:left="1290"/>
+        <w:rPr>
+          <w:rFonts w:ascii="Segoe UI" w:hAnsi="Segoe UI" w:cs="Segoe UI"/>
+          <w:color w:val="161616"/>
+        </w:rPr>
+      </w:pPr>
+      <w:r>
+        <w:rPr>
+          <w:rFonts w:ascii="Segoe UI" w:hAnsi="Segoe UI" w:cs="Segoe UI"/>
+          <w:color w:val="161616"/>
+        </w:rPr>
+        <w:t>Describe key features for data ingestion pipelines</w:t>
+      </w:r>
+    </w:p>
+    <w:p>
+      <w:pPr>
+        <w:numPr>
+          <w:ilvl w:val="0"/>
+          <w:numId w:val="10"/>
+        </w:numPr>
+        <w:shd w:val="clear" w:color="auto" w:fill="FFFFFF"/>
+        <w:spacing w:after="0" w:line="240" w:lineRule="auto"/>
+        <w:ind w:left="1290"/>
+        <w:rPr>
+          <w:rFonts w:ascii="Segoe UI" w:hAnsi="Segoe UI" w:cs="Segoe UI"/>
+          <w:color w:val="161616"/>
+        </w:rPr>
+      </w:pPr>
+      <w:r>
+        <w:rPr>
+          <w:rFonts w:ascii="Segoe UI" w:hAnsi="Segoe UI" w:cs="Segoe UI"/>
+          <w:color w:val="161616"/>
+        </w:rPr>
+        <w:t>Identify common types of analytical data store and related Azure services</w:t>
+      </w:r>
+    </w:p>
+    <w:p>
+      <w:pPr>
+        <w:numPr>
+          <w:ilvl w:val="0"/>
+          <w:numId w:val="10"/>
+        </w:numPr>
+        <w:shd w:val="clear" w:color="auto" w:fill="FFFFFF"/>
+        <w:spacing w:after="0" w:line="240" w:lineRule="auto"/>
+        <w:ind w:left="1290"/>
+        <w:rPr>
+          <w:rFonts w:ascii="Segoe UI" w:hAnsi="Segoe UI" w:cs="Segoe UI"/>
+          <w:color w:val="161616"/>
+        </w:rPr>
+      </w:pPr>
+      <w:r>
+        <w:rPr>
+          <w:rFonts w:ascii="Segoe UI" w:hAnsi="Segoe UI" w:cs="Segoe UI"/>
+          <w:color w:val="161616"/>
+        </w:rPr>
+        <w:t>Provision Azure Synapse Analytics and use it to ingest, process, and query data</w:t>
+      </w:r>
+    </w:p>
+    <w:p>
+      <w:pPr>
+        <w:pStyle w:val="Heading2"/>
+        <w:shd w:val="clear" w:color="auto" w:fill="FFFFFF"/>
+        <w:spacing w:before="480" w:beforeAutospacing="0" w:after="180" w:afterAutospacing="0"/>
+        <w:rPr>
+          <w:rFonts w:ascii="Segoe UI" w:hAnsi="Segoe UI" w:cs="Segoe UI"/>
+          <w:color w:val="161616"/>
+        </w:rPr>
+      </w:pPr>
+      <w:r>
+        <w:rPr>
+          <w:rFonts w:ascii="Segoe UI" w:hAnsi="Segoe UI" w:cs="Segoe UI"/>
+          <w:color w:val="161616"/>
+        </w:rPr>
+        <w:t>Next steps</w:t>
+      </w:r>
+    </w:p>
+    <w:p>
+      <w:pPr>
+        <w:pStyle w:val="NormalWeb"/>
+        <w:shd w:val="clear" w:color="auto" w:fill="FFFFFF"/>
+        <w:rPr>
+          <w:rFonts w:ascii="Segoe UI" w:hAnsi="Segoe UI" w:cs="Segoe UI"/>
+          <w:color w:val="161616"/>
+        </w:rPr>
+      </w:pPr>
+      <w:r>
+        <w:rPr>
+          <w:rFonts w:ascii="Segoe UI" w:hAnsi="Segoe UI" w:cs="Segoe UI"/>
+          <w:color w:val="161616"/>
+        </w:rPr>
+        <w:t>Now that you've learned about large-scale data warehousing, consider learning more about data-related workloads on Azure by pursuing a Microsoft certification in </w:t>
+      </w:r>
+      <w:hyperlink r:id="rId30" w:history="1">
+        <w:r>
+          <w:rPr>
+            <w:rStyle w:val="Hyperlink"/>
+            <w:rFonts w:ascii="Segoe UI" w:hAnsi="Segoe UI" w:cs="Segoe UI"/>
+            <w:u w:val="none"/>
+          </w:rPr>
+          <w:t>Azure Data Fundamentals</w:t>
+        </w:r>
+      </w:hyperlink>
+      <w:r>
+        <w:rPr>
+          <w:rFonts w:ascii="Segoe UI" w:hAnsi="Segoe UI" w:cs="Segoe UI"/>
+          <w:color w:val="161616"/>
+        </w:rPr>
+        <w:t>.</w:t>
+      </w:r>
+    </w:p>
+    <w:p>
+      <w:pPr>
+        <w:shd w:val="clear" w:color="auto" w:fill="FFFFFF"/>
+        <w:rPr>
+          <w:rFonts w:ascii="Segoe UI" w:hAnsi="Segoe UI" w:cs="Segoe UI"/>
+          <w:color w:val="161616"/>
+        </w:rPr>
+      </w:pPr>
+      <w:r>
+        <w:rPr>
+          <w:rFonts w:ascii="Segoe UI" w:hAnsi="Segoe UI" w:cs="Segoe UI"/>
+          <w:color w:val="161616"/>
+        </w:rPr>
+        <w:pict w14:anchorId="76AB1207">
+          <v:rect id="_x0000_i1121" style="width:0;height:0" o:hralign="center" o:hrstd="t" o:hr="t" fillcolor="#a0a0a0" stroked="f"/>
+        </w:pict>
+      </w:r>
+    </w:p>
+    <w:p>
+      <w:pPr>
+        <w:pStyle w:val="Heading2"/>
+        <w:shd w:val="clear" w:color="auto" w:fill="FFFFFF"/>
+        <w:rPr>
+          <w:rFonts w:ascii="Segoe UI" w:hAnsi="Segoe UI" w:cs="Segoe UI"/>
+          <w:color w:val="161616"/>
+        </w:rPr>
+      </w:pPr>
+      <w:r>
+        <w:rPr>
+          <w:rFonts w:ascii="Segoe UI" w:hAnsi="Segoe UI" w:cs="Segoe UI"/>
+          <w:color w:val="161616"/>
+        </w:rPr>
+        <w:t>Module complete:</w:t>
       </w:r>
     </w:p>
     <w:p/>
@@ -2616,6 +4193,155 @@
     </w:lvl>
   </w:abstractNum>
   <w:abstractNum w:abstractNumId="1" w15:restartNumberingAfterBreak="0">
+    <w:nsid w:val="18C85925"/>
+    <w:multiLevelType w:val="multilevel"/>
+    <w:tmpl w:val="3B823ED2"/>
+    <w:lvl w:ilvl="0">
+      <w:start w:val="1"/>
+      <w:numFmt w:val="bullet"/>
+      <w:lvlText w:val=""/>
+      <w:lvlJc w:val="left"/>
+      <w:pPr>
+        <w:tabs>
+          <w:tab w:val="num" w:pos="720"/>
+        </w:tabs>
+        <w:ind w:left="720" w:hanging="360"/>
+      </w:pPr>
+      <w:rPr>
+        <w:rFonts w:ascii="Symbol" w:hAnsi="Symbol" w:hint="default"/>
+        <w:sz w:val="20"/>
+      </w:rPr>
+    </w:lvl>
+    <w:lvl w:ilvl="1" w:tentative="1">
+      <w:start w:val="1"/>
+      <w:numFmt w:val="bullet"/>
+      <w:lvlText w:val="o"/>
+      <w:lvlJc w:val="left"/>
+      <w:pPr>
+        <w:tabs>
+          <w:tab w:val="num" w:pos="1440"/>
+        </w:tabs>
+        <w:ind w:left="1440" w:hanging="360"/>
+      </w:pPr>
+      <w:rPr>
+        <w:rFonts w:ascii="Courier New" w:hAnsi="Courier New" w:hint="default"/>
+        <w:sz w:val="20"/>
+      </w:rPr>
+    </w:lvl>
+    <w:lvl w:ilvl="2" w:tentative="1">
+      <w:start w:val="1"/>
+      <w:numFmt w:val="bullet"/>
+      <w:lvlText w:val=""/>
+      <w:lvlJc w:val="left"/>
+      <w:pPr>
+        <w:tabs>
+          <w:tab w:val="num" w:pos="2160"/>
+        </w:tabs>
+        <w:ind w:left="2160" w:hanging="360"/>
+      </w:pPr>
+      <w:rPr>
+        <w:rFonts w:ascii="Wingdings" w:hAnsi="Wingdings" w:hint="default"/>
+        <w:sz w:val="20"/>
+      </w:rPr>
+    </w:lvl>
+    <w:lvl w:ilvl="3" w:tentative="1">
+      <w:start w:val="1"/>
+      <w:numFmt w:val="bullet"/>
+      <w:lvlText w:val=""/>
+      <w:lvlJc w:val="left"/>
+      <w:pPr>
+        <w:tabs>
+          <w:tab w:val="num" w:pos="2880"/>
+        </w:tabs>
+        <w:ind w:left="2880" w:hanging="360"/>
+      </w:pPr>
+      <w:rPr>
+        <w:rFonts w:ascii="Wingdings" w:hAnsi="Wingdings" w:hint="default"/>
+        <w:sz w:val="20"/>
+      </w:rPr>
+    </w:lvl>
+    <w:lvl w:ilvl="4" w:tentative="1">
+      <w:start w:val="1"/>
+      <w:numFmt w:val="bullet"/>
+      <w:lvlText w:val=""/>
+      <w:lvlJc w:val="left"/>
+      <w:pPr>
+        <w:tabs>
+          <w:tab w:val="num" w:pos="3600"/>
+        </w:tabs>
+        <w:ind w:left="3600" w:hanging="360"/>
+      </w:pPr>
+      <w:rPr>
+        <w:rFonts w:ascii="Wingdings" w:hAnsi="Wingdings" w:hint="default"/>
+        <w:sz w:val="20"/>
+      </w:rPr>
+    </w:lvl>
+    <w:lvl w:ilvl="5" w:tentative="1">
+      <w:start w:val="1"/>
+      <w:numFmt w:val="bullet"/>
+      <w:lvlText w:val=""/>
+      <w:lvlJc w:val="left"/>
+      <w:pPr>
+        <w:tabs>
+          <w:tab w:val="num" w:pos="4320"/>
+        </w:tabs>
+        <w:ind w:left="4320" w:hanging="360"/>
+      </w:pPr>
+      <w:rPr>
+        <w:rFonts w:ascii="Wingdings" w:hAnsi="Wingdings" w:hint="default"/>
+        <w:sz w:val="20"/>
+      </w:rPr>
+    </w:lvl>
+    <w:lvl w:ilvl="6" w:tentative="1">
+      <w:start w:val="1"/>
+      <w:numFmt w:val="bullet"/>
+      <w:lvlText w:val=""/>
+      <w:lvlJc w:val="left"/>
+      <w:pPr>
+        <w:tabs>
+          <w:tab w:val="num" w:pos="5040"/>
+        </w:tabs>
+        <w:ind w:left="5040" w:hanging="360"/>
+      </w:pPr>
+      <w:rPr>
+        <w:rFonts w:ascii="Wingdings" w:hAnsi="Wingdings" w:hint="default"/>
+        <w:sz w:val="20"/>
+      </w:rPr>
+    </w:lvl>
+    <w:lvl w:ilvl="7" w:tentative="1">
+      <w:start w:val="1"/>
+      <w:numFmt w:val="bullet"/>
+      <w:lvlText w:val=""/>
+      <w:lvlJc w:val="left"/>
+      <w:pPr>
+        <w:tabs>
+          <w:tab w:val="num" w:pos="5760"/>
+        </w:tabs>
+        <w:ind w:left="5760" w:hanging="360"/>
+      </w:pPr>
+      <w:rPr>
+        <w:rFonts w:ascii="Wingdings" w:hAnsi="Wingdings" w:hint="default"/>
+        <w:sz w:val="20"/>
+      </w:rPr>
+    </w:lvl>
+    <w:lvl w:ilvl="8" w:tentative="1">
+      <w:start w:val="1"/>
+      <w:numFmt w:val="bullet"/>
+      <w:lvlText w:val=""/>
+      <w:lvlJc w:val="left"/>
+      <w:pPr>
+        <w:tabs>
+          <w:tab w:val="num" w:pos="6480"/>
+        </w:tabs>
+        <w:ind w:left="6480" w:hanging="360"/>
+      </w:pPr>
+      <w:rPr>
+        <w:rFonts w:ascii="Wingdings" w:hAnsi="Wingdings" w:hint="default"/>
+        <w:sz w:val="20"/>
+      </w:rPr>
+    </w:lvl>
+  </w:abstractNum>
+  <w:abstractNum w:abstractNumId="2" w15:restartNumberingAfterBreak="0">
     <w:nsid w:val="25637C3F"/>
     <w:multiLevelType w:val="multilevel"/>
     <w:tmpl w:val="9236BEAE"/>
@@ -2764,7 +4490,7 @@
       </w:rPr>
     </w:lvl>
   </w:abstractNum>
-  <w:abstractNum w:abstractNumId="2" w15:restartNumberingAfterBreak="0">
+  <w:abstractNum w:abstractNumId="3" w15:restartNumberingAfterBreak="0">
     <w:nsid w:val="283077D8"/>
     <w:multiLevelType w:val="multilevel"/>
     <w:tmpl w:val="D3A26F3C"/>
@@ -2877,7 +4603,7 @@
       </w:pPr>
     </w:lvl>
   </w:abstractNum>
-  <w:abstractNum w:abstractNumId="3" w15:restartNumberingAfterBreak="0">
+  <w:abstractNum w:abstractNumId="4" w15:restartNumberingAfterBreak="0">
     <w:nsid w:val="355D7CF5"/>
     <w:multiLevelType w:val="multilevel"/>
     <w:tmpl w:val="4A54FD0C"/>
@@ -3026,7 +4752,7 @@
       </w:rPr>
     </w:lvl>
   </w:abstractNum>
-  <w:abstractNum w:abstractNumId="4" w15:restartNumberingAfterBreak="0">
+  <w:abstractNum w:abstractNumId="5" w15:restartNumberingAfterBreak="0">
     <w:nsid w:val="3F3478C7"/>
     <w:multiLevelType w:val="multilevel"/>
     <w:tmpl w:val="95764572"/>
@@ -3175,7 +4901,454 @@
       </w:rPr>
     </w:lvl>
   </w:abstractNum>
-  <w:abstractNum w:abstractNumId="5" w15:restartNumberingAfterBreak="0">
+  <w:abstractNum w:abstractNumId="6" w15:restartNumberingAfterBreak="0">
+    <w:nsid w:val="566358FA"/>
+    <w:multiLevelType w:val="multilevel"/>
+    <w:tmpl w:val="50FE9710"/>
+    <w:lvl w:ilvl="0">
+      <w:start w:val="1"/>
+      <w:numFmt w:val="bullet"/>
+      <w:lvlText w:val=""/>
+      <w:lvlJc w:val="left"/>
+      <w:pPr>
+        <w:tabs>
+          <w:tab w:val="num" w:pos="720"/>
+        </w:tabs>
+        <w:ind w:left="720" w:hanging="360"/>
+      </w:pPr>
+      <w:rPr>
+        <w:rFonts w:ascii="Symbol" w:hAnsi="Symbol" w:hint="default"/>
+        <w:sz w:val="20"/>
+      </w:rPr>
+    </w:lvl>
+    <w:lvl w:ilvl="1" w:tentative="1">
+      <w:start w:val="1"/>
+      <w:numFmt w:val="bullet"/>
+      <w:lvlText w:val="o"/>
+      <w:lvlJc w:val="left"/>
+      <w:pPr>
+        <w:tabs>
+          <w:tab w:val="num" w:pos="1440"/>
+        </w:tabs>
+        <w:ind w:left="1440" w:hanging="360"/>
+      </w:pPr>
+      <w:rPr>
+        <w:rFonts w:ascii="Courier New" w:hAnsi="Courier New" w:hint="default"/>
+        <w:sz w:val="20"/>
+      </w:rPr>
+    </w:lvl>
+    <w:lvl w:ilvl="2" w:tentative="1">
+      <w:start w:val="1"/>
+      <w:numFmt w:val="bullet"/>
+      <w:lvlText w:val=""/>
+      <w:lvlJc w:val="left"/>
+      <w:pPr>
+        <w:tabs>
+          <w:tab w:val="num" w:pos="2160"/>
+        </w:tabs>
+        <w:ind w:left="2160" w:hanging="360"/>
+      </w:pPr>
+      <w:rPr>
+        <w:rFonts w:ascii="Wingdings" w:hAnsi="Wingdings" w:hint="default"/>
+        <w:sz w:val="20"/>
+      </w:rPr>
+    </w:lvl>
+    <w:lvl w:ilvl="3" w:tentative="1">
+      <w:start w:val="1"/>
+      <w:numFmt w:val="bullet"/>
+      <w:lvlText w:val=""/>
+      <w:lvlJc w:val="left"/>
+      <w:pPr>
+        <w:tabs>
+          <w:tab w:val="num" w:pos="2880"/>
+        </w:tabs>
+        <w:ind w:left="2880" w:hanging="360"/>
+      </w:pPr>
+      <w:rPr>
+        <w:rFonts w:ascii="Wingdings" w:hAnsi="Wingdings" w:hint="default"/>
+        <w:sz w:val="20"/>
+      </w:rPr>
+    </w:lvl>
+    <w:lvl w:ilvl="4" w:tentative="1">
+      <w:start w:val="1"/>
+      <w:numFmt w:val="bullet"/>
+      <w:lvlText w:val=""/>
+      <w:lvlJc w:val="left"/>
+      <w:pPr>
+        <w:tabs>
+          <w:tab w:val="num" w:pos="3600"/>
+        </w:tabs>
+        <w:ind w:left="3600" w:hanging="360"/>
+      </w:pPr>
+      <w:rPr>
+        <w:rFonts w:ascii="Wingdings" w:hAnsi="Wingdings" w:hint="default"/>
+        <w:sz w:val="20"/>
+      </w:rPr>
+    </w:lvl>
+    <w:lvl w:ilvl="5" w:tentative="1">
+      <w:start w:val="1"/>
+      <w:numFmt w:val="bullet"/>
+      <w:lvlText w:val=""/>
+      <w:lvlJc w:val="left"/>
+      <w:pPr>
+        <w:tabs>
+          <w:tab w:val="num" w:pos="4320"/>
+        </w:tabs>
+        <w:ind w:left="4320" w:hanging="360"/>
+      </w:pPr>
+      <w:rPr>
+        <w:rFonts w:ascii="Wingdings" w:hAnsi="Wingdings" w:hint="default"/>
+        <w:sz w:val="20"/>
+      </w:rPr>
+    </w:lvl>
+    <w:lvl w:ilvl="6" w:tentative="1">
+      <w:start w:val="1"/>
+      <w:numFmt w:val="bullet"/>
+      <w:lvlText w:val=""/>
+      <w:lvlJc w:val="left"/>
+      <w:pPr>
+        <w:tabs>
+          <w:tab w:val="num" w:pos="5040"/>
+        </w:tabs>
+        <w:ind w:left="5040" w:hanging="360"/>
+      </w:pPr>
+      <w:rPr>
+        <w:rFonts w:ascii="Wingdings" w:hAnsi="Wingdings" w:hint="default"/>
+        <w:sz w:val="20"/>
+      </w:rPr>
+    </w:lvl>
+    <w:lvl w:ilvl="7" w:tentative="1">
+      <w:start w:val="1"/>
+      <w:numFmt w:val="bullet"/>
+      <w:lvlText w:val=""/>
+      <w:lvlJc w:val="left"/>
+      <w:pPr>
+        <w:tabs>
+          <w:tab w:val="num" w:pos="5760"/>
+        </w:tabs>
+        <w:ind w:left="5760" w:hanging="360"/>
+      </w:pPr>
+      <w:rPr>
+        <w:rFonts w:ascii="Wingdings" w:hAnsi="Wingdings" w:hint="default"/>
+        <w:sz w:val="20"/>
+      </w:rPr>
+    </w:lvl>
+    <w:lvl w:ilvl="8" w:tentative="1">
+      <w:start w:val="1"/>
+      <w:numFmt w:val="bullet"/>
+      <w:lvlText w:val=""/>
+      <w:lvlJc w:val="left"/>
+      <w:pPr>
+        <w:tabs>
+          <w:tab w:val="num" w:pos="6480"/>
+        </w:tabs>
+        <w:ind w:left="6480" w:hanging="360"/>
+      </w:pPr>
+      <w:rPr>
+        <w:rFonts w:ascii="Wingdings" w:hAnsi="Wingdings" w:hint="default"/>
+        <w:sz w:val="20"/>
+      </w:rPr>
+    </w:lvl>
+  </w:abstractNum>
+  <w:abstractNum w:abstractNumId="7" w15:restartNumberingAfterBreak="0">
+    <w:nsid w:val="6FF30EF7"/>
+    <w:multiLevelType w:val="multilevel"/>
+    <w:tmpl w:val="BE3A66E6"/>
+    <w:lvl w:ilvl="0">
+      <w:start w:val="1"/>
+      <w:numFmt w:val="bullet"/>
+      <w:lvlText w:val=""/>
+      <w:lvlJc w:val="left"/>
+      <w:pPr>
+        <w:tabs>
+          <w:tab w:val="num" w:pos="720"/>
+        </w:tabs>
+        <w:ind w:left="720" w:hanging="360"/>
+      </w:pPr>
+      <w:rPr>
+        <w:rFonts w:ascii="Symbol" w:hAnsi="Symbol" w:hint="default"/>
+        <w:sz w:val="20"/>
+      </w:rPr>
+    </w:lvl>
+    <w:lvl w:ilvl="1" w:tentative="1">
+      <w:start w:val="1"/>
+      <w:numFmt w:val="bullet"/>
+      <w:lvlText w:val="o"/>
+      <w:lvlJc w:val="left"/>
+      <w:pPr>
+        <w:tabs>
+          <w:tab w:val="num" w:pos="1440"/>
+        </w:tabs>
+        <w:ind w:left="1440" w:hanging="360"/>
+      </w:pPr>
+      <w:rPr>
+        <w:rFonts w:ascii="Courier New" w:hAnsi="Courier New" w:hint="default"/>
+        <w:sz w:val="20"/>
+      </w:rPr>
+    </w:lvl>
+    <w:lvl w:ilvl="2" w:tentative="1">
+      <w:start w:val="1"/>
+      <w:numFmt w:val="bullet"/>
+      <w:lvlText w:val=""/>
+      <w:lvlJc w:val="left"/>
+      <w:pPr>
+        <w:tabs>
+          <w:tab w:val="num" w:pos="2160"/>
+        </w:tabs>
+        <w:ind w:left="2160" w:hanging="360"/>
+      </w:pPr>
+      <w:rPr>
+        <w:rFonts w:ascii="Wingdings" w:hAnsi="Wingdings" w:hint="default"/>
+        <w:sz w:val="20"/>
+      </w:rPr>
+    </w:lvl>
+    <w:lvl w:ilvl="3" w:tentative="1">
+      <w:start w:val="1"/>
+      <w:numFmt w:val="bullet"/>
+      <w:lvlText w:val=""/>
+      <w:lvlJc w:val="left"/>
+      <w:pPr>
+        <w:tabs>
+          <w:tab w:val="num" w:pos="2880"/>
+        </w:tabs>
+        <w:ind w:left="2880" w:hanging="360"/>
+      </w:pPr>
+      <w:rPr>
+        <w:rFonts w:ascii="Wingdings" w:hAnsi="Wingdings" w:hint="default"/>
+        <w:sz w:val="20"/>
+      </w:rPr>
+    </w:lvl>
+    <w:lvl w:ilvl="4" w:tentative="1">
+      <w:start w:val="1"/>
+      <w:numFmt w:val="bullet"/>
+      <w:lvlText w:val=""/>
+      <w:lvlJc w:val="left"/>
+      <w:pPr>
+        <w:tabs>
+          <w:tab w:val="num" w:pos="3600"/>
+        </w:tabs>
+        <w:ind w:left="3600" w:hanging="360"/>
+      </w:pPr>
+      <w:rPr>
+        <w:rFonts w:ascii="Wingdings" w:hAnsi="Wingdings" w:hint="default"/>
+        <w:sz w:val="20"/>
+      </w:rPr>
+    </w:lvl>
+    <w:lvl w:ilvl="5" w:tentative="1">
+      <w:start w:val="1"/>
+      <w:numFmt w:val="bullet"/>
+      <w:lvlText w:val=""/>
+      <w:lvlJc w:val="left"/>
+      <w:pPr>
+        <w:tabs>
+          <w:tab w:val="num" w:pos="4320"/>
+        </w:tabs>
+        <w:ind w:left="4320" w:hanging="360"/>
+      </w:pPr>
+      <w:rPr>
+        <w:rFonts w:ascii="Wingdings" w:hAnsi="Wingdings" w:hint="default"/>
+        <w:sz w:val="20"/>
+      </w:rPr>
+    </w:lvl>
+    <w:lvl w:ilvl="6" w:tentative="1">
+      <w:start w:val="1"/>
+      <w:numFmt w:val="bullet"/>
+      <w:lvlText w:val=""/>
+      <w:lvlJc w:val="left"/>
+      <w:pPr>
+        <w:tabs>
+          <w:tab w:val="num" w:pos="5040"/>
+        </w:tabs>
+        <w:ind w:left="5040" w:hanging="360"/>
+      </w:pPr>
+      <w:rPr>
+        <w:rFonts w:ascii="Wingdings" w:hAnsi="Wingdings" w:hint="default"/>
+        <w:sz w:val="20"/>
+      </w:rPr>
+    </w:lvl>
+    <w:lvl w:ilvl="7" w:tentative="1">
+      <w:start w:val="1"/>
+      <w:numFmt w:val="bullet"/>
+      <w:lvlText w:val=""/>
+      <w:lvlJc w:val="left"/>
+      <w:pPr>
+        <w:tabs>
+          <w:tab w:val="num" w:pos="5760"/>
+        </w:tabs>
+        <w:ind w:left="5760" w:hanging="360"/>
+      </w:pPr>
+      <w:rPr>
+        <w:rFonts w:ascii="Wingdings" w:hAnsi="Wingdings" w:hint="default"/>
+        <w:sz w:val="20"/>
+      </w:rPr>
+    </w:lvl>
+    <w:lvl w:ilvl="8" w:tentative="1">
+      <w:start w:val="1"/>
+      <w:numFmt w:val="bullet"/>
+      <w:lvlText w:val=""/>
+      <w:lvlJc w:val="left"/>
+      <w:pPr>
+        <w:tabs>
+          <w:tab w:val="num" w:pos="6480"/>
+        </w:tabs>
+        <w:ind w:left="6480" w:hanging="360"/>
+      </w:pPr>
+      <w:rPr>
+        <w:rFonts w:ascii="Wingdings" w:hAnsi="Wingdings" w:hint="default"/>
+        <w:sz w:val="20"/>
+      </w:rPr>
+    </w:lvl>
+  </w:abstractNum>
+  <w:abstractNum w:abstractNumId="8" w15:restartNumberingAfterBreak="0">
+    <w:nsid w:val="779011AA"/>
+    <w:multiLevelType w:val="multilevel"/>
+    <w:tmpl w:val="CFEE6C5C"/>
+    <w:lvl w:ilvl="0">
+      <w:start w:val="1"/>
+      <w:numFmt w:val="bullet"/>
+      <w:lvlText w:val=""/>
+      <w:lvlJc w:val="left"/>
+      <w:pPr>
+        <w:tabs>
+          <w:tab w:val="num" w:pos="720"/>
+        </w:tabs>
+        <w:ind w:left="720" w:hanging="360"/>
+      </w:pPr>
+      <w:rPr>
+        <w:rFonts w:ascii="Symbol" w:hAnsi="Symbol" w:hint="default"/>
+        <w:sz w:val="20"/>
+      </w:rPr>
+    </w:lvl>
+    <w:lvl w:ilvl="1" w:tentative="1">
+      <w:start w:val="1"/>
+      <w:numFmt w:val="bullet"/>
+      <w:lvlText w:val="o"/>
+      <w:lvlJc w:val="left"/>
+      <w:pPr>
+        <w:tabs>
+          <w:tab w:val="num" w:pos="1440"/>
+        </w:tabs>
+        <w:ind w:left="1440" w:hanging="360"/>
+      </w:pPr>
+      <w:rPr>
+        <w:rFonts w:ascii="Courier New" w:hAnsi="Courier New" w:hint="default"/>
+        <w:sz w:val="20"/>
+      </w:rPr>
+    </w:lvl>
+    <w:lvl w:ilvl="2" w:tentative="1">
+      <w:start w:val="1"/>
+      <w:numFmt w:val="bullet"/>
+      <w:lvlText w:val=""/>
+      <w:lvlJc w:val="left"/>
+      <w:pPr>
+        <w:tabs>
+          <w:tab w:val="num" w:pos="2160"/>
+        </w:tabs>
+        <w:ind w:left="2160" w:hanging="360"/>
+      </w:pPr>
+      <w:rPr>
+        <w:rFonts w:ascii="Wingdings" w:hAnsi="Wingdings" w:hint="default"/>
+        <w:sz w:val="20"/>
+      </w:rPr>
+    </w:lvl>
+    <w:lvl w:ilvl="3" w:tentative="1">
+      <w:start w:val="1"/>
+      <w:numFmt w:val="bullet"/>
+      <w:lvlText w:val=""/>
+      <w:lvlJc w:val="left"/>
+      <w:pPr>
+        <w:tabs>
+          <w:tab w:val="num" w:pos="2880"/>
+        </w:tabs>
+        <w:ind w:left="2880" w:hanging="360"/>
+      </w:pPr>
+      <w:rPr>
+        <w:rFonts w:ascii="Wingdings" w:hAnsi="Wingdings" w:hint="default"/>
+        <w:sz w:val="20"/>
+      </w:rPr>
+    </w:lvl>
+    <w:lvl w:ilvl="4" w:tentative="1">
+      <w:start w:val="1"/>
+      <w:numFmt w:val="bullet"/>
+      <w:lvlText w:val=""/>
+      <w:lvlJc w:val="left"/>
+      <w:pPr>
+        <w:tabs>
+          <w:tab w:val="num" w:pos="3600"/>
+        </w:tabs>
+        <w:ind w:left="3600" w:hanging="360"/>
+      </w:pPr>
+      <w:rPr>
+        <w:rFonts w:ascii="Wingdings" w:hAnsi="Wingdings" w:hint="default"/>
+        <w:sz w:val="20"/>
+      </w:rPr>
+    </w:lvl>
+    <w:lvl w:ilvl="5" w:tentative="1">
+      <w:start w:val="1"/>
+      <w:numFmt w:val="bullet"/>
+      <w:lvlText w:val=""/>
+      <w:lvlJc w:val="left"/>
+      <w:pPr>
+        <w:tabs>
+          <w:tab w:val="num" w:pos="4320"/>
+        </w:tabs>
+        <w:ind w:left="4320" w:hanging="360"/>
+      </w:pPr>
+      <w:rPr>
+        <w:rFonts w:ascii="Wingdings" w:hAnsi="Wingdings" w:hint="default"/>
+        <w:sz w:val="20"/>
+      </w:rPr>
+    </w:lvl>
+    <w:lvl w:ilvl="6" w:tentative="1">
+      <w:start w:val="1"/>
+      <w:numFmt w:val="bullet"/>
+      <w:lvlText w:val=""/>
+      <w:lvlJc w:val="left"/>
+      <w:pPr>
+        <w:tabs>
+          <w:tab w:val="num" w:pos="5040"/>
+        </w:tabs>
+        <w:ind w:left="5040" w:hanging="360"/>
+      </w:pPr>
+      <w:rPr>
+        <w:rFonts w:ascii="Wingdings" w:hAnsi="Wingdings" w:hint="default"/>
+        <w:sz w:val="20"/>
+      </w:rPr>
+    </w:lvl>
+    <w:lvl w:ilvl="7" w:tentative="1">
+      <w:start w:val="1"/>
+      <w:numFmt w:val="bullet"/>
+      <w:lvlText w:val=""/>
+      <w:lvlJc w:val="left"/>
+      <w:pPr>
+        <w:tabs>
+          <w:tab w:val="num" w:pos="5760"/>
+        </w:tabs>
+        <w:ind w:left="5760" w:hanging="360"/>
+      </w:pPr>
+      <w:rPr>
+        <w:rFonts w:ascii="Wingdings" w:hAnsi="Wingdings" w:hint="default"/>
+        <w:sz w:val="20"/>
+      </w:rPr>
+    </w:lvl>
+    <w:lvl w:ilvl="8" w:tentative="1">
+      <w:start w:val="1"/>
+      <w:numFmt w:val="bullet"/>
+      <w:lvlText w:val=""/>
+      <w:lvlJc w:val="left"/>
+      <w:pPr>
+        <w:tabs>
+          <w:tab w:val="num" w:pos="6480"/>
+        </w:tabs>
+        <w:ind w:left="6480" w:hanging="360"/>
+      </w:pPr>
+      <w:rPr>
+        <w:rFonts w:ascii="Wingdings" w:hAnsi="Wingdings" w:hint="default"/>
+        <w:sz w:val="20"/>
+      </w:rPr>
+    </w:lvl>
+  </w:abstractNum>
+  <w:abstractNum w:abstractNumId="9" w15:restartNumberingAfterBreak="0">
     <w:nsid w:val="7C006538"/>
     <w:multiLevelType w:val="multilevel"/>
     <w:tmpl w:val="C0DA1358"/>
@@ -3325,22 +5498,34 @@
     </w:lvl>
   </w:abstractNum>
   <w:num w:numId="1" w16cid:durableId="187304281">
-    <w:abstractNumId w:val="5"/>
+    <w:abstractNumId w:val="9"/>
   </w:num>
   <w:num w:numId="2" w16cid:durableId="1287548019">
-    <w:abstractNumId w:val="4"/>
+    <w:abstractNumId w:val="5"/>
   </w:num>
   <w:num w:numId="3" w16cid:durableId="970402478">
     <w:abstractNumId w:val="0"/>
   </w:num>
   <w:num w:numId="4" w16cid:durableId="480386317">
+    <w:abstractNumId w:val="3"/>
+  </w:num>
+  <w:num w:numId="5" w16cid:durableId="890726457">
+    <w:abstractNumId w:val="4"/>
+  </w:num>
+  <w:num w:numId="6" w16cid:durableId="1380939073">
     <w:abstractNumId w:val="2"/>
   </w:num>
-  <w:num w:numId="5" w16cid:durableId="890726457">
-    <w:abstractNumId w:val="3"/>
+  <w:num w:numId="7" w16cid:durableId="1107624677">
+    <w:abstractNumId w:val="7"/>
   </w:num>
-  <w:num w:numId="6" w16cid:durableId="1380939073">
+  <w:num w:numId="8" w16cid:durableId="339351821">
     <w:abstractNumId w:val="1"/>
+  </w:num>
+  <w:num w:numId="9" w16cid:durableId="548690216">
+    <w:abstractNumId w:val="6"/>
+  </w:num>
+  <w:num w:numId="10" w16cid:durableId="206797603">
+    <w:abstractNumId w:val="8"/>
   </w:num>
 </w:numbering>
 </file>
@@ -3961,7 +6146,128 @@
       <w14:ligatures w14:val="none"/>
     </w:rPr>
   </w:style>
+  <w:style w:type="paragraph" w:styleId="z-TopofForm">
+    <w:name w:val="HTML Top of Form"/>
+    <w:basedOn w:val="Normal"/>
+    <w:next w:val="Normal"/>
+    <w:link w:val="z-TopofFormChar"/>
+    <w:hidden/>
+    <w:uiPriority w:val="99"/>
+    <w:semiHidden/>
+    <w:unhideWhenUsed/>
+    <w:rsid w:val="00F56EA0"/>
+    <w:pPr>
+      <w:pBdr>
+        <w:bottom w:val="single" w:sz="6" w:space="1" w:color="auto"/>
+      </w:pBdr>
+      <w:spacing w:after="0" w:line="240" w:lineRule="auto"/>
+      <w:jc w:val="center"/>
+    </w:pPr>
+    <w:rPr>
+      <w:rFonts w:ascii="Arial" w:eastAsia="Times New Roman" w:hAnsi="Arial" w:cs="Arial"/>
+      <w:vanish/>
+      <w:kern w:val="0"/>
+      <w:sz w:val="16"/>
+      <w:szCs w:val="16"/>
+      <w14:ligatures w14:val="none"/>
+    </w:rPr>
+  </w:style>
+  <w:style w:type="character" w:customStyle="1" w:styleId="z-TopofFormChar">
+    <w:name w:val="z-Top of Form Char"/>
+    <w:basedOn w:val="DefaultParagraphFont"/>
+    <w:link w:val="z-TopofForm"/>
+    <w:uiPriority w:val="99"/>
+    <w:semiHidden/>
+    <w:rsid w:val="00F56EA0"/>
+    <w:rPr>
+      <w:rFonts w:ascii="Arial" w:eastAsia="Times New Roman" w:hAnsi="Arial" w:cs="Arial"/>
+      <w:vanish/>
+      <w:kern w:val="0"/>
+      <w:sz w:val="16"/>
+      <w:szCs w:val="16"/>
+      <w14:ligatures w14:val="none"/>
+    </w:rPr>
+  </w:style>
+  <w:style w:type="character" w:customStyle="1" w:styleId="font-weight-semibold">
+    <w:name w:val="font-weight-semibold"/>
+    <w:basedOn w:val="DefaultParagraphFont"/>
+    <w:rsid w:val="00F56EA0"/>
+  </w:style>
+  <w:style w:type="paragraph" w:styleId="z-BottomofForm">
+    <w:name w:val="HTML Bottom of Form"/>
+    <w:basedOn w:val="Normal"/>
+    <w:next w:val="Normal"/>
+    <w:link w:val="z-BottomofFormChar"/>
+    <w:hidden/>
+    <w:uiPriority w:val="99"/>
+    <w:semiHidden/>
+    <w:unhideWhenUsed/>
+    <w:rsid w:val="00F56EA0"/>
+    <w:pPr>
+      <w:pBdr>
+        <w:top w:val="single" w:sz="6" w:space="1" w:color="auto"/>
+      </w:pBdr>
+      <w:spacing w:after="0" w:line="240" w:lineRule="auto"/>
+      <w:jc w:val="center"/>
+    </w:pPr>
+    <w:rPr>
+      <w:rFonts w:ascii="Arial" w:eastAsia="Times New Roman" w:hAnsi="Arial" w:cs="Arial"/>
+      <w:vanish/>
+      <w:kern w:val="0"/>
+      <w:sz w:val="16"/>
+      <w:szCs w:val="16"/>
+      <w14:ligatures w14:val="none"/>
+    </w:rPr>
+  </w:style>
+  <w:style w:type="character" w:customStyle="1" w:styleId="z-BottomofFormChar">
+    <w:name w:val="z-Bottom of Form Char"/>
+    <w:basedOn w:val="DefaultParagraphFont"/>
+    <w:link w:val="z-BottomofForm"/>
+    <w:uiPriority w:val="99"/>
+    <w:semiHidden/>
+    <w:rsid w:val="00F56EA0"/>
+    <w:rPr>
+      <w:rFonts w:ascii="Arial" w:eastAsia="Times New Roman" w:hAnsi="Arial" w:cs="Arial"/>
+      <w:vanish/>
+      <w:kern w:val="0"/>
+      <w:sz w:val="16"/>
+      <w:szCs w:val="16"/>
+      <w14:ligatures w14:val="none"/>
+    </w:rPr>
+  </w:style>
 </w:styles>
+</file>
+
+<file path=word/activeX/activeX1.xml><?xml version="1.0" encoding="utf-8"?>
+<ax:ocx xmlns:ax="http://schemas.microsoft.com/office/2006/activeX" xmlns:r="http://schemas.openxmlformats.org/officeDocument/2006/relationships" ax:classid="{5512D118-5CC6-11CF-8D67-00AA00BDCE1D}" ax:persistence="persistStream" r:id="rId1"/>
+</file>
+
+<file path=word/activeX/activeX2.xml><?xml version="1.0" encoding="utf-8"?>
+<ax:ocx xmlns:ax="http://schemas.microsoft.com/office/2006/activeX" xmlns:r="http://schemas.openxmlformats.org/officeDocument/2006/relationships" ax:classid="{5512D118-5CC6-11CF-8D67-00AA00BDCE1D}" ax:persistence="persistStream" r:id="rId1"/>
+</file>
+
+<file path=word/activeX/activeX3.xml><?xml version="1.0" encoding="utf-8"?>
+<ax:ocx xmlns:ax="http://schemas.microsoft.com/office/2006/activeX" xmlns:r="http://schemas.openxmlformats.org/officeDocument/2006/relationships" ax:classid="{5512D118-5CC6-11CF-8D67-00AA00BDCE1D}" ax:persistence="persistStream" r:id="rId1"/>
+</file>
+
+<file path=word/activeX/activeX4.xml><?xml version="1.0" encoding="utf-8"?>
+<ax:ocx xmlns:ax="http://schemas.microsoft.com/office/2006/activeX" xmlns:r="http://schemas.openxmlformats.org/officeDocument/2006/relationships" ax:classid="{5512D118-5CC6-11CF-8D67-00AA00BDCE1D}" ax:persistence="persistStream" r:id="rId1"/>
+</file>
+
+<file path=word/activeX/activeX5.xml><?xml version="1.0" encoding="utf-8"?>
+<ax:ocx xmlns:ax="http://schemas.microsoft.com/office/2006/activeX" xmlns:r="http://schemas.openxmlformats.org/officeDocument/2006/relationships" ax:classid="{5512D118-5CC6-11CF-8D67-00AA00BDCE1D}" ax:persistence="persistStream" r:id="rId1"/>
+</file>
+
+<file path=word/activeX/activeX6.xml><?xml version="1.0" encoding="utf-8"?>
+<ax:ocx xmlns:ax="http://schemas.microsoft.com/office/2006/activeX" xmlns:r="http://schemas.openxmlformats.org/officeDocument/2006/relationships" ax:classid="{5512D118-5CC6-11CF-8D67-00AA00BDCE1D}" ax:persistence="persistStream" r:id="rId1"/>
+</file>
+
+<file path=word/activeX/activeX7.xml><?xml version="1.0" encoding="utf-8"?>
+<ax:ocx xmlns:ax="http://schemas.microsoft.com/office/2006/activeX" xmlns:r="http://schemas.openxmlformats.org/officeDocument/2006/relationships" ax:classid="{5512D118-5CC6-11CF-8D67-00AA00BDCE1D}" ax:persistence="persistStream" r:id="rId1"/>
+</file>
+
+<file path=word/activeX/activeX8.xml><?xml version="1.0" encoding="utf-8"?>
+<ax:ocx xmlns:ax="http://schemas.microsoft.com/office/2006/activeX" xmlns:r="http://schemas.openxmlformats.org/officeDocument/2006/relationships" ax:classid="{5512D118-5CC6-11CF-8D67-00AA00BDCE1D}" ax:persistence="persistStream" r:id="rId1"/>
 </file>
 
 <file path=word/theme/theme1.xml><?xml version="1.0" encoding="utf-8"?>

</xml_diff>